<commit_message>
added description and erm
</commit_message>
<xml_diff>
--- a/Modulauftrag_Mobility.docx
+++ b/Modulauftrag_Mobility.docx
@@ -20,12 +20,10 @@
     <w:p>
       <w:pPr>
         <w:pStyle w:val="Inhaltsverzeichnisberschrift"/>
-        <w:outlineLvl w:val="9"/>
       </w:pPr>
       <w:r>
         <w:rPr>
           <w:rStyle w:val="Absatz-Standardschriftart"/>
-          <w:lang w:val="de-DE"/>
         </w:rPr>
         <w:t>Inhalt</w:t>
       </w:r>
@@ -33,9 +31,6 @@
     <w:p>
       <w:pPr>
         <w:pStyle w:val="Verzeichnis1"/>
-        <w:tabs>
-          <w:tab w:val="right" w:leader="dot" w:pos="9062"/>
-        </w:tabs>
       </w:pPr>
       <w:r>
         <w:rPr>
@@ -60,7 +55,7 @@
         </w:rPr>
         <w:fldChar w:fldCharType="separate"/>
       </w:r>
-      <w:hyperlink r:id="rId7" w:history="1">
+      <w:hyperlink w:anchor="_Toc105654552" w:history="1">
         <w:r>
           <w:rPr>
             <w:rStyle w:val="Hyperlink"/>
@@ -76,11 +71,8 @@
     <w:p>
       <w:pPr>
         <w:pStyle w:val="Verzeichnis2"/>
-        <w:tabs>
-          <w:tab w:val="right" w:leader="dot" w:pos="9062"/>
-        </w:tabs>
-      </w:pPr>
-      <w:hyperlink r:id="rId8" w:history="1">
+      </w:pPr>
+      <w:hyperlink w:anchor="_Toc105654553" w:history="1">
         <w:r>
           <w:rPr>
             <w:rStyle w:val="Hyperlink"/>
@@ -96,11 +88,8 @@
     <w:p>
       <w:pPr>
         <w:pStyle w:val="Verzeichnis3"/>
-        <w:tabs>
-          <w:tab w:val="right" w:leader="dot" w:pos="9062"/>
-        </w:tabs>
-      </w:pPr>
-      <w:hyperlink r:id="rId9" w:history="1">
+      </w:pPr>
+      <w:hyperlink w:anchor="_Toc105654554" w:history="1">
         <w:r>
           <w:rPr>
             <w:rStyle w:val="Hyperlink"/>
@@ -116,11 +105,8 @@
     <w:p>
       <w:pPr>
         <w:pStyle w:val="Verzeichnis3"/>
-        <w:tabs>
-          <w:tab w:val="right" w:leader="dot" w:pos="9062"/>
-        </w:tabs>
-      </w:pPr>
-      <w:hyperlink r:id="rId10" w:history="1">
+      </w:pPr>
+      <w:hyperlink w:anchor="_Toc105654555" w:history="1">
         <w:r>
           <w:rPr>
             <w:rStyle w:val="Hyperlink"/>
@@ -136,11 +122,8 @@
     <w:p>
       <w:pPr>
         <w:pStyle w:val="Verzeichnis3"/>
-        <w:tabs>
-          <w:tab w:val="right" w:leader="dot" w:pos="9062"/>
-        </w:tabs>
-      </w:pPr>
-      <w:hyperlink r:id="rId11" w:history="1">
+      </w:pPr>
+      <w:hyperlink w:anchor="_Toc105654556" w:history="1">
         <w:r>
           <w:rPr>
             <w:rStyle w:val="Hyperlink"/>
@@ -156,11 +139,8 @@
     <w:p>
       <w:pPr>
         <w:pStyle w:val="Verzeichnis3"/>
-        <w:tabs>
-          <w:tab w:val="right" w:leader="dot" w:pos="9062"/>
-        </w:tabs>
-      </w:pPr>
-      <w:hyperlink r:id="rId12" w:history="1">
+      </w:pPr>
+      <w:hyperlink w:anchor="_Toc105654557" w:history="1">
         <w:r>
           <w:rPr>
             <w:rStyle w:val="Hyperlink"/>
@@ -176,11 +156,8 @@
     <w:p>
       <w:pPr>
         <w:pStyle w:val="Verzeichnis3"/>
-        <w:tabs>
-          <w:tab w:val="right" w:leader="dot" w:pos="9062"/>
-        </w:tabs>
-      </w:pPr>
-      <w:hyperlink r:id="rId13" w:history="1">
+      </w:pPr>
+      <w:hyperlink w:anchor="_Toc105654558" w:history="1">
         <w:r>
           <w:rPr>
             <w:rStyle w:val="Hyperlink"/>
@@ -196,11 +173,8 @@
     <w:p>
       <w:pPr>
         <w:pStyle w:val="Verzeichnis3"/>
-        <w:tabs>
-          <w:tab w:val="right" w:leader="dot" w:pos="9062"/>
-        </w:tabs>
-      </w:pPr>
-      <w:hyperlink r:id="rId14" w:history="1">
+      </w:pPr>
+      <w:hyperlink w:anchor="_Toc105654559" w:history="1">
         <w:r>
           <w:rPr>
             <w:rStyle w:val="Hyperlink"/>
@@ -216,11 +190,8 @@
     <w:p>
       <w:pPr>
         <w:pStyle w:val="Verzeichnis3"/>
-        <w:tabs>
-          <w:tab w:val="right" w:leader="dot" w:pos="9062"/>
-        </w:tabs>
-      </w:pPr>
-      <w:hyperlink r:id="rId15" w:history="1">
+      </w:pPr>
+      <w:hyperlink w:anchor="_Toc105654560" w:history="1">
         <w:r>
           <w:rPr>
             <w:rStyle w:val="Hyperlink"/>
@@ -236,11 +207,8 @@
     <w:p>
       <w:pPr>
         <w:pStyle w:val="Verzeichnis3"/>
-        <w:tabs>
-          <w:tab w:val="right" w:leader="dot" w:pos="9062"/>
-        </w:tabs>
-      </w:pPr>
-      <w:hyperlink r:id="rId16" w:history="1">
+      </w:pPr>
+      <w:hyperlink w:anchor="_Toc105654561" w:history="1">
         <w:r>
           <w:rPr>
             <w:rStyle w:val="Hyperlink"/>
@@ -256,11 +224,8 @@
     <w:p>
       <w:pPr>
         <w:pStyle w:val="Verzeichnis2"/>
-        <w:tabs>
-          <w:tab w:val="right" w:leader="dot" w:pos="9062"/>
-        </w:tabs>
-      </w:pPr>
-      <w:hyperlink r:id="rId17" w:history="1">
+      </w:pPr>
+      <w:hyperlink w:anchor="_Toc105654562" w:history="1">
         <w:r>
           <w:rPr>
             <w:rStyle w:val="Hyperlink"/>
@@ -276,11 +241,8 @@
     <w:p>
       <w:pPr>
         <w:pStyle w:val="Verzeichnis2"/>
-        <w:tabs>
-          <w:tab w:val="right" w:leader="dot" w:pos="9062"/>
-        </w:tabs>
-      </w:pPr>
-      <w:hyperlink r:id="rId18" w:history="1">
+      </w:pPr>
+      <w:hyperlink w:anchor="_Toc105654563" w:history="1">
         <w:r>
           <w:rPr>
             <w:rStyle w:val="Hyperlink"/>
@@ -296,11 +258,8 @@
     <w:p>
       <w:pPr>
         <w:pStyle w:val="Verzeichnis2"/>
-        <w:tabs>
-          <w:tab w:val="right" w:leader="dot" w:pos="9062"/>
-        </w:tabs>
-      </w:pPr>
-      <w:hyperlink r:id="rId19" w:history="1">
+      </w:pPr>
+      <w:hyperlink w:anchor="_Toc105654564" w:history="1">
         <w:r>
           <w:rPr>
             <w:rStyle w:val="Hyperlink"/>
@@ -316,11 +275,8 @@
     <w:p>
       <w:pPr>
         <w:pStyle w:val="Verzeichnis2"/>
-        <w:tabs>
-          <w:tab w:val="right" w:leader="dot" w:pos="9062"/>
-        </w:tabs>
-      </w:pPr>
-      <w:hyperlink r:id="rId20" w:history="1">
+      </w:pPr>
+      <w:hyperlink w:anchor="_Toc105654565" w:history="1">
         <w:r>
           <w:rPr>
             <w:rStyle w:val="Hyperlink"/>
@@ -336,11 +292,8 @@
     <w:p>
       <w:pPr>
         <w:pStyle w:val="Verzeichnis2"/>
-        <w:tabs>
-          <w:tab w:val="right" w:leader="dot" w:pos="9062"/>
-        </w:tabs>
-      </w:pPr>
-      <w:hyperlink r:id="rId21" w:history="1">
+      </w:pPr>
+      <w:hyperlink w:anchor="_Toc105654566" w:history="1">
         <w:r>
           <w:rPr>
             <w:rStyle w:val="Hyperlink"/>
@@ -356,11 +309,8 @@
     <w:p>
       <w:pPr>
         <w:pStyle w:val="Verzeichnis2"/>
-        <w:tabs>
-          <w:tab w:val="right" w:leader="dot" w:pos="9062"/>
-        </w:tabs>
-      </w:pPr>
-      <w:hyperlink r:id="rId22" w:history="1">
+      </w:pPr>
+      <w:hyperlink w:anchor="_Toc105654567" w:history="1">
         <w:r>
           <w:rPr>
             <w:rStyle w:val="Hyperlink"/>
@@ -430,10 +380,7 @@
       </w:r>
       <w:proofErr w:type="spellEnd"/>
       <w:r>
-        <w:t xml:space="preserve"> von Abos: Ohne Ermässigung. Mit Ermässigung, und ei</w:t>
-      </w:r>
-      <w:r>
-        <w:t>ne wo jemand in deinem Haushalt einen Abo besitzt.</w:t>
+        <w:t xml:space="preserve"> von Abos: Ohne Ermässigung. Mit Ermässigung, und eine wo jemand in deinem Haushalt einen Abo besitzt.</w:t>
       </w:r>
     </w:p>
     <w:p>
@@ -449,7 +396,15 @@
       </w:r>
       <w:proofErr w:type="spellEnd"/>
       <w:r>
-        <w:t xml:space="preserve"> hat 50 -&gt; 100</w:t>
+        <w:t xml:space="preserve"> </w:t>
+      </w:r>
+      <w:proofErr w:type="gramStart"/>
+      <w:r>
+        <w:t>hat</w:t>
+      </w:r>
+      <w:proofErr w:type="gramEnd"/>
+      <w:r>
+        <w:t xml:space="preserve"> 50 -&gt; 100</w:t>
       </w:r>
     </w:p>
     <w:p>
@@ -502,10 +457,7 @@
         <w:pStyle w:val="Standard"/>
       </w:pPr>
       <w:r>
-        <w:t xml:space="preserve">Ein Abo gebühr </w:t>
-      </w:r>
-      <w:r>
-        <w:t>Stundentarif und Kilometer</w:t>
+        <w:t>Ein Abo gebühr Stundentarif und Kilometer</w:t>
       </w:r>
     </w:p>
     <w:p>
@@ -554,18 +506,23 @@
       </w:r>
       <w:proofErr w:type="spellEnd"/>
       <w:r>
-        <w:t xml:space="preserve"> hat 50 -&gt; 100</w:t>
-      </w:r>
-    </w:p>
-    <w:p>
-      <w:pPr>
-        <w:pStyle w:val="Standard"/>
-      </w:pPr>
-      <w:r>
-        <w:t>Maximal</w:t>
-      </w:r>
-      <w:r>
-        <w:t xml:space="preserve">e </w:t>
+        <w:t xml:space="preserve"> </w:t>
+      </w:r>
+      <w:proofErr w:type="gramStart"/>
+      <w:r>
+        <w:t>hat</w:t>
+      </w:r>
+      <w:proofErr w:type="gramEnd"/>
+      <w:r>
+        <w:t xml:space="preserve"> 50 -&gt; 100</w:t>
+      </w:r>
+    </w:p>
+    <w:p>
+      <w:pPr>
+        <w:pStyle w:val="Standard"/>
+      </w:pPr>
+      <w:r>
+        <w:t xml:space="preserve">Maximale </w:t>
       </w:r>
       <w:proofErr w:type="spellStart"/>
       <w:r>
@@ -728,10 +685,7 @@
       </w:r>
       <w:proofErr w:type="gramEnd"/>
       <w:r>
-        <w:t xml:space="preserve"> aber nur 3 Stunden gefahren dann </w:t>
-      </w:r>
-      <w:r>
-        <w:t>werden 4h verrechnet.</w:t>
+        <w:t xml:space="preserve"> aber nur 3 Stunden gefahren dann werden 4h verrechnet.</w:t>
       </w:r>
     </w:p>
     <w:p>
@@ -788,240 +742,253 @@
         <w:pStyle w:val="Standard"/>
       </w:pPr>
       <w:r>
-        <w:t xml:space="preserve">Gibt es jeden Montag wen man kein Auto gemietet </w:t>
+        <w:t>Gibt es jeden Mon</w:t>
+      </w:r>
+      <w:r>
+        <w:t xml:space="preserve">at eine </w:t>
       </w:r>
       <w:proofErr w:type="gramStart"/>
       <w:r>
-        <w:t>hat ?</w:t>
+        <w:t>Rechnung</w:t>
       </w:r>
       <w:proofErr w:type="gramEnd"/>
-    </w:p>
-    <w:p>
-      <w:pPr>
-        <w:pStyle w:val="Standard"/>
-      </w:pPr>
+      <w:r>
+        <w:t xml:space="preserve"> wen</w:t>
+      </w:r>
+      <w:r>
+        <w:t>n</w:t>
+      </w:r>
+      <w:r>
+        <w:t xml:space="preserve"> man kein Auto gemietet </w:t>
+      </w:r>
+      <w:r>
+        <w:t>hat?</w:t>
+      </w:r>
+    </w:p>
+    <w:p>
+      <w:pPr>
+        <w:pStyle w:val="Standard"/>
+      </w:pPr>
+      <w:r>
+        <w:t>Man</w:t>
+      </w:r>
+      <w:r>
+        <w:t xml:space="preserve"> zahlt einmal im Voraus das Abo und Rechnung nur </w:t>
+      </w:r>
+      <w:r>
+        <w:t>Ende</w:t>
+      </w:r>
+      <w:r>
+        <w:t xml:space="preserve"> Monat für die Kosten</w:t>
+      </w:r>
+    </w:p>
+    <w:p>
+      <w:pPr>
+        <w:pStyle w:val="Standard"/>
+      </w:pPr>
+      <w:r>
+        <w:t>Braucht man eine Durchführung?</w:t>
+      </w:r>
+    </w:p>
+    <w:p>
+      <w:pPr>
+        <w:pStyle w:val="Standard"/>
+      </w:pPr>
+      <w:r>
+        <w:t xml:space="preserve">Für eine Durchführung braucht es auch Angebot, Auto wäre das Angebot </w:t>
+      </w:r>
+      <w:r>
+        <w:t>also,</w:t>
+      </w:r>
+      <w:r>
+        <w:t xml:space="preserve"> wenn genau ein Auto irgendwo steht und eine Peron macht eine Miete kann man das als Angebot sehen.</w:t>
+      </w:r>
+    </w:p>
+    <w:p>
+      <w:pPr>
+        <w:pStyle w:val="Standard"/>
+      </w:pPr>
+    </w:p>
+    <w:p>
+      <w:pPr>
+        <w:pStyle w:val="Standard"/>
+      </w:pPr>
+      <w:r>
+        <w:t xml:space="preserve">Bei den </w:t>
+      </w:r>
+      <w:r>
+        <w:t>Rabatten</w:t>
+      </w:r>
+      <w:r>
+        <w:t xml:space="preserve"> kann man GA und Familienrabatt haben oder nur einen?</w:t>
+      </w:r>
+    </w:p>
+    <w:p>
+      <w:pPr>
+        <w:pStyle w:val="Standard"/>
+      </w:pPr>
+      <w:r>
+        <w:t>Nur einen</w:t>
+      </w:r>
+    </w:p>
+    <w:p>
+      <w:pPr>
+        <w:pStyle w:val="Standard"/>
+      </w:pPr>
+    </w:p>
+    <w:p>
+      <w:pPr>
+        <w:pStyle w:val="Standard"/>
+      </w:pPr>
+      <w:r>
+        <w:t xml:space="preserve">Wie sieht es aus mit geblitzt zu </w:t>
+      </w:r>
+      <w:r>
+        <w:t>werden?</w:t>
+      </w:r>
+      <w:r>
+        <w:t xml:space="preserve"> </w:t>
+      </w:r>
+    </w:p>
+    <w:p>
+      <w:pPr>
+        <w:pStyle w:val="Standard"/>
+      </w:pPr>
+      <w:r>
+        <w:t xml:space="preserve">Optional muss nicht. </w:t>
+      </w:r>
+      <w:r>
+        <w:t xml:space="preserve">Gibt noch eine </w:t>
+      </w:r>
       <w:proofErr w:type="spellStart"/>
       <w:r>
-        <w:t>Mann</w:t>
+        <w:t>Strabuse</w:t>
       </w:r>
       <w:proofErr w:type="spellEnd"/>
       <w:r>
-        <w:t xml:space="preserve"> zahlt einmal im Voraus das Abo und Rechnung nur </w:t>
+        <w:t xml:space="preserve"> </w:t>
+      </w:r>
+    </w:p>
+    <w:p>
+      <w:pPr>
+        <w:pStyle w:val="Standard"/>
+      </w:pPr>
+      <w:r>
+        <w:t xml:space="preserve">Macht alles komplexer, muss nicht </w:t>
       </w:r>
       <w:proofErr w:type="spellStart"/>
       <w:r>
-        <w:t>ende</w:t>
+        <w:t>modeliert</w:t>
       </w:r>
       <w:proofErr w:type="spellEnd"/>
       <w:r>
-        <w:t xml:space="preserve"> Monat für die Kosten</w:t>
-      </w:r>
-    </w:p>
-    <w:p>
-      <w:pPr>
-        <w:pStyle w:val="Standard"/>
-      </w:pPr>
-      <w:r>
-        <w:t>Braucht man eine Durchführung?</w:t>
-      </w:r>
-    </w:p>
-    <w:p>
-      <w:pPr>
-        <w:pStyle w:val="Standard"/>
-      </w:pPr>
-      <w:r>
-        <w:t xml:space="preserve">Für eine Durchführung braucht es auch Angebot, Auto wäre das Angebot </w:t>
-      </w:r>
-      <w:proofErr w:type="gramStart"/>
-      <w:r>
-        <w:t>also</w:t>
-      </w:r>
-      <w:proofErr w:type="gramEnd"/>
-      <w:r>
-        <w:t xml:space="preserve"> wenn genau ein Auto irgendwo steht und eine Peron macht eine Miete kann man das als Angebot sehen.</w:t>
-      </w:r>
-    </w:p>
-    <w:p>
-      <w:pPr>
-        <w:pStyle w:val="Standard"/>
-      </w:pPr>
-    </w:p>
-    <w:p>
-      <w:pPr>
-        <w:pStyle w:val="Standard"/>
-      </w:pPr>
-      <w:r>
-        <w:t xml:space="preserve">Bei den </w:t>
+        <w:t xml:space="preserve"> und eingebaut werden. Weil sonst braucht es sonst auch Versicherung Selbstbehalt usw. </w:t>
+      </w:r>
+    </w:p>
+    <w:p>
+      <w:pPr>
+        <w:pStyle w:val="berschrift3"/>
+      </w:pPr>
+      <w:bookmarkStart w:id="7" w:name="_Toc105654559"/>
+    </w:p>
+    <w:p>
+      <w:pPr>
+        <w:pStyle w:val="berschrift3"/>
+      </w:pPr>
+    </w:p>
+    <w:p>
+      <w:pPr>
+        <w:pStyle w:val="berschrift3"/>
+      </w:pPr>
+    </w:p>
+    <w:p>
+      <w:pPr>
+        <w:pStyle w:val="berschrift3"/>
+      </w:pPr>
+      <w:r>
+        <w:t>Lektion 7 – 8</w:t>
+      </w:r>
+      <w:bookmarkEnd w:id="7"/>
+    </w:p>
+    <w:p>
+      <w:pPr>
+        <w:pStyle w:val="Standard"/>
+      </w:pPr>
+    </w:p>
+    <w:p>
+      <w:pPr>
+        <w:pStyle w:val="Standard"/>
+      </w:pPr>
+      <w:r>
+        <w:t xml:space="preserve">Darf Person </w:t>
+      </w:r>
+      <w:r>
+        <w:t>abhängig</w:t>
+      </w:r>
+      <w:r>
+        <w:t xml:space="preserve"> von einem Abo sein</w:t>
+      </w:r>
+      <w:r>
+        <w:t>, heisst er existiert nicht ohne Das Abonnement</w:t>
+      </w:r>
+      <w:r>
+        <w:t>? A</w:t>
+      </w:r>
+      <w:r>
+        <w:t>u</w:t>
+      </w:r>
+      <w:r>
+        <w:t>f der Datenbank</w:t>
+      </w:r>
+      <w:r>
+        <w:t xml:space="preserve"> heisst dies der Fremdschlüssel darf NULL sein</w:t>
+      </w:r>
+    </w:p>
+    <w:p>
+      <w:pPr>
+        <w:pStyle w:val="Standard"/>
+      </w:pPr>
+      <w:r>
+        <w:t xml:space="preserve">Praxis immer </w:t>
       </w:r>
       <w:proofErr w:type="spellStart"/>
       <w:r>
-        <w:t>Rabbaten</w:t>
+        <w:t>zuesrst</w:t>
       </w:r>
       <w:proofErr w:type="spellEnd"/>
       <w:r>
-        <w:t xml:space="preserve"> kann man GA und Familienrabatt hab</w:t>
-      </w:r>
-      <w:r>
-        <w:t>en oder nur einen?</w:t>
-      </w:r>
-    </w:p>
-    <w:p>
-      <w:pPr>
-        <w:pStyle w:val="Standard"/>
-      </w:pPr>
-      <w:r>
-        <w:t>Nur einen</w:t>
-      </w:r>
-    </w:p>
-    <w:p>
-      <w:pPr>
-        <w:pStyle w:val="Standard"/>
-      </w:pPr>
-    </w:p>
-    <w:p>
-      <w:pPr>
-        <w:pStyle w:val="Standard"/>
-      </w:pPr>
-      <w:r>
-        <w:t xml:space="preserve">Wie sieht es aus mit geblitzt zu </w:t>
-      </w:r>
-      <w:proofErr w:type="gramStart"/>
-      <w:r>
-        <w:t>werden ?</w:t>
-      </w:r>
-      <w:proofErr w:type="gramEnd"/>
+        <w:t xml:space="preserve"> Person, </w:t>
+      </w:r>
+      <w:proofErr w:type="spellStart"/>
+      <w:r>
+        <w:t>nacherher</w:t>
+      </w:r>
+      <w:proofErr w:type="spellEnd"/>
+      <w:r>
+        <w:t xml:space="preserve"> andere Prioritäten:</w:t>
+      </w:r>
+    </w:p>
+    <w:p>
+      <w:pPr>
+        <w:pStyle w:val="Standard"/>
+      </w:pPr>
+      <w:r>
+        <w:t>Immer zuerst die Person, immer non-</w:t>
+      </w:r>
+      <w:proofErr w:type="spellStart"/>
+      <w:r>
+        <w:t>identifying</w:t>
+      </w:r>
+      <w:proofErr w:type="spellEnd"/>
       <w:r>
         <w:t xml:space="preserve"> </w:t>
       </w:r>
-    </w:p>
-    <w:p>
-      <w:pPr>
-        <w:pStyle w:val="Standard"/>
-      </w:pPr>
-      <w:r>
-        <w:t xml:space="preserve">Optional muss nicht. </w:t>
-      </w:r>
-    </w:p>
-    <w:p>
-      <w:pPr>
-        <w:pStyle w:val="Standard"/>
-      </w:pPr>
-      <w:r>
-        <w:t xml:space="preserve">Macht alles komplexer, muss nicht </w:t>
-      </w:r>
       <w:proofErr w:type="spellStart"/>
       <w:r>
-        <w:t>modeliert</w:t>
+        <w:t>relationship</w:t>
       </w:r>
       <w:proofErr w:type="spellEnd"/>
       <w:r>
-        <w:t xml:space="preserve"> und eingebaut werden. Weil sonst braucht es sonst auch Versicherung Selbstbehalt usw. </w:t>
-      </w:r>
-    </w:p>
-    <w:p>
-      <w:pPr>
-        <w:pStyle w:val="berschrift3"/>
-      </w:pPr>
-      <w:bookmarkStart w:id="7" w:name="_Toc105654559"/>
-    </w:p>
-    <w:p>
-      <w:pPr>
-        <w:pStyle w:val="berschrift3"/>
-      </w:pPr>
-    </w:p>
-    <w:p>
-      <w:pPr>
-        <w:pStyle w:val="berschrift3"/>
-      </w:pPr>
-    </w:p>
-    <w:p>
-      <w:pPr>
-        <w:pStyle w:val="berschrift3"/>
-      </w:pPr>
-      <w:r>
-        <w:t>Lektion 7 – 8</w:t>
-      </w:r>
-      <w:bookmarkEnd w:id="7"/>
-    </w:p>
-    <w:p>
-      <w:pPr>
-        <w:pStyle w:val="Standard"/>
-      </w:pPr>
-    </w:p>
-    <w:p>
-      <w:pPr>
-        <w:pStyle w:val="Standard"/>
-      </w:pPr>
-      <w:r>
-        <w:t xml:space="preserve">Darf Person </w:t>
-      </w:r>
-      <w:r>
-        <w:t>abhängig</w:t>
-      </w:r>
-      <w:r>
-        <w:t xml:space="preserve"> von einem Abo sein</w:t>
-      </w:r>
-      <w:r>
-        <w:t>, heisst er existiert nicht ohne Das Abonnement</w:t>
-      </w:r>
-      <w:r>
-        <w:t>? A</w:t>
-      </w:r>
-      <w:r>
-        <w:t>u</w:t>
-      </w:r>
-      <w:r>
-        <w:t>f der Datenbank</w:t>
-      </w:r>
-      <w:r>
-        <w:t xml:space="preserve"> heisst dies der Fremdschlüssel darf NULL sein</w:t>
-      </w:r>
-    </w:p>
-    <w:p>
-      <w:pPr>
-        <w:pStyle w:val="Standard"/>
-      </w:pPr>
-      <w:r>
-        <w:t xml:space="preserve">Praxis immer </w:t>
-      </w:r>
-      <w:proofErr w:type="spellStart"/>
-      <w:r>
-        <w:t>zuesrst</w:t>
-      </w:r>
-      <w:proofErr w:type="spellEnd"/>
-      <w:r>
-        <w:t xml:space="preserve"> Person, </w:t>
-      </w:r>
-      <w:proofErr w:type="spellStart"/>
-      <w:r>
-        <w:t>nacherher</w:t>
-      </w:r>
-      <w:proofErr w:type="spellEnd"/>
-      <w:r>
-        <w:t xml:space="preserve"> andere Prioritäten:</w:t>
-      </w:r>
-    </w:p>
-    <w:p>
-      <w:pPr>
-        <w:pStyle w:val="Standard"/>
-      </w:pPr>
-      <w:r>
-        <w:t>Immer zuerst die Person, immer non-</w:t>
-      </w:r>
-      <w:proofErr w:type="spellStart"/>
-      <w:r>
-        <w:t>identifying</w:t>
-      </w:r>
-      <w:proofErr w:type="spellEnd"/>
-      <w:r>
-        <w:t xml:space="preserve"> </w:t>
-      </w:r>
-      <w:proofErr w:type="spellStart"/>
-      <w:r>
-        <w:t>relationship</w:t>
-      </w:r>
-      <w:proofErr w:type="spellEnd"/>
-      <w:r>
         <w:t>.</w:t>
       </w:r>
     </w:p>
@@ -1036,10 +1003,7 @@
         <w:t>: Dies ist so</w:t>
       </w:r>
       <w:r>
-        <w:t>, wird dann in der Datenbank erf</w:t>
-      </w:r>
-      <w:r>
-        <w:t>asst.</w:t>
+        <w:t>, wird dann in der Datenbank erfasst.</w:t>
       </w:r>
     </w:p>
     <w:p>
@@ -1095,15 +1059,7 @@
           <w:sz w:val="20"/>
           <w:szCs w:val="20"/>
         </w:rPr>
-        <w:t xml:space="preserve">, Use-Case Diagramm, Wireframes, Prozessabbildung, Logisch </w:t>
-      </w:r>
-      <w:r>
-        <w:rPr>
-          <w:rStyle w:val="Absatz-Standardschriftart"/>
-          <w:sz w:val="20"/>
-          <w:szCs w:val="20"/>
-        </w:rPr>
-        <w:t xml:space="preserve">relational , </w:t>
+        <w:t xml:space="preserve">, Use-Case Diagramm, Wireframes, Prozessabbildung, Logisch relational , </w:t>
       </w:r>
       <w:proofErr w:type="spellStart"/>
       <w:r>
@@ -1135,10 +1091,6 @@
     <w:p>
       <w:pPr>
         <w:pStyle w:val="Listenabsatz"/>
-        <w:numPr>
-          <w:ilvl w:val="0"/>
-          <w:numId w:val="1"/>
-        </w:numPr>
       </w:pPr>
       <w:r>
         <w:t>Abbildung der Abonnement Optionen, deren Kosten und die Ermässigungen.</w:t>
@@ -1147,10 +1099,6 @@
     <w:p>
       <w:pPr>
         <w:pStyle w:val="Listenabsatz"/>
-        <w:numPr>
-          <w:ilvl w:val="0"/>
-          <w:numId w:val="1"/>
-        </w:numPr>
       </w:pPr>
       <w:r>
         <w:t xml:space="preserve">Abbildung der Variablen Kosten bezogen auf Fahrzeug-Kategorie, Stundentarif </w:t>
@@ -1161,19 +1109,12 @@
       </w:r>
       <w:proofErr w:type="gramEnd"/>
       <w:r>
-        <w:t xml:space="preserve">  Zeitvariabel ) und Kilometertarif  </w:t>
-      </w:r>
-      <w:r>
-        <w:t xml:space="preserve"> </w:t>
+        <w:t xml:space="preserve">  Zeitvariabel ) und Kilometertarif   </w:t>
       </w:r>
     </w:p>
     <w:p>
       <w:pPr>
         <w:pStyle w:val="Listenabsatz"/>
-        <w:numPr>
-          <w:ilvl w:val="0"/>
-          <w:numId w:val="1"/>
-        </w:numPr>
       </w:pPr>
       <w:r>
         <w:t>Abbildung der Autos und deren Attributen, wie Name, Anzahl Personen oder Koffer</w:t>
@@ -1182,10 +1123,6 @@
     <w:p>
       <w:pPr>
         <w:pStyle w:val="Listenabsatz"/>
-        <w:numPr>
-          <w:ilvl w:val="0"/>
-          <w:numId w:val="1"/>
-        </w:numPr>
       </w:pPr>
       <w:r>
         <w:t xml:space="preserve">Abbildung der Mitglieder samt deren Informationen wie Adresse, Name </w:t>
@@ -1202,10 +1139,6 @@
     <w:p>
       <w:pPr>
         <w:pStyle w:val="Listenabsatz"/>
-        <w:numPr>
-          <w:ilvl w:val="0"/>
-          <w:numId w:val="1"/>
-        </w:numPr>
       </w:pPr>
       <w:r>
         <w:t>Verwaltung von Rechnungen</w:t>
@@ -1236,10 +1169,10 @@
       </w:pPr>
       <w:r>
         <w:drawing>
-          <wp:inline distT="0" distB="0" distL="0" distR="0" wp14:anchorId="1D267D28" wp14:editId="01360EAA">
-            <wp:extent cx="5760720" cy="4634865"/>
-            <wp:effectExtent l="0" t="0" r="0" b="0"/>
-            <wp:docPr id="3" name="Picture 3" descr="Diagram&#10;&#10;Description automatically generated"/>
+          <wp:inline distT="0" distB="0" distL="0" distR="0" wp14:anchorId="477A3920" wp14:editId="4AFC9AA3">
+            <wp:extent cx="5760720" cy="4429760"/>
+            <wp:effectExtent l="0" t="0" r="0" b="8890"/>
+            <wp:docPr id="6" name="Picture 6" descr="Diagram&#10;&#10;Description automatically generated"/>
             <wp:cNvGraphicFramePr>
               <a:graphicFrameLocks xmlns:a="http://schemas.openxmlformats.org/drawingml/2006/main" noChangeAspect="1"/>
             </wp:cNvGraphicFramePr>
@@ -1247,11 +1180,11 @@
               <a:graphicData uri="http://schemas.openxmlformats.org/drawingml/2006/picture">
                 <pic:pic xmlns:pic="http://schemas.openxmlformats.org/drawingml/2006/picture">
                   <pic:nvPicPr>
-                    <pic:cNvPr id="3" name="Picture 3" descr="Diagram&#10;&#10;Description automatically generated"/>
+                    <pic:cNvPr id="6" name="Picture 6" descr="Diagram&#10;&#10;Description automatically generated"/>
                     <pic:cNvPicPr/>
                   </pic:nvPicPr>
                   <pic:blipFill>
-                    <a:blip r:embed="rId23"/>
+                    <a:blip r:embed="rId7"/>
                     <a:stretch>
                       <a:fillRect/>
                     </a:stretch>
@@ -1259,7 +1192,7 @@
                   <pic:spPr>
                     <a:xfrm>
                       <a:off x="0" y="0"/>
-                      <a:ext cx="5760720" cy="4634865"/>
+                      <a:ext cx="5760720" cy="4429760"/>
                     </a:xfrm>
                     <a:prstGeom prst="rect">
                       <a:avLst/>
@@ -1277,76 +1210,314 @@
         <w:pStyle w:val="Standard"/>
       </w:pPr>
       <w:r>
-        <w:t>Ort: Die Klasse Ort s</w:t>
-      </w:r>
-      <w:r>
-        <w:t>peichert den Namen des Stades ab und zudem die dazugehörige PLZ.</w:t>
-      </w:r>
-    </w:p>
-    <w:p>
-      <w:pPr>
-        <w:pStyle w:val="Standard"/>
         <w:rPr>
-          <w:lang w:val="en-US"/>
+          <w:b/>
+          <w:bCs/>
         </w:rPr>
+        <w:t>Ort:</w:t>
+      </w:r>
+      <w:r>
+        <w:t xml:space="preserve"> Die Klasse Ort speichert den Namen des Stades ab und zudem die dazugehörige PLZ.</w:t>
+      </w:r>
+      <w:r>
+        <w:t xml:space="preserve"> Es hat eine Beziehung zu Person</w:t>
+      </w:r>
+      <w:r>
+        <w:t xml:space="preserve">, da man zu der Person die Adresse speichern muss. Heisst hier kann eine </w:t>
+      </w:r>
+      <w:r>
+        <w:t xml:space="preserve">Person mehrmals die gleiche Ortschaft besitzen, und jede </w:t>
+      </w:r>
+      <w:r>
+        <w:t>Adresse</w:t>
+      </w:r>
+      <w:r>
+        <w:t xml:space="preserve"> gehört zu einem Ort. Zudem wird der Ort der Ausleihe auch gebraucht, hier ist es wieder das gleiche es braucht ein </w:t>
+      </w:r>
+      <w:proofErr w:type="gramStart"/>
+      <w:r>
+        <w:t>Ort</w:t>
+      </w:r>
+      <w:proofErr w:type="gramEnd"/>
+      <w:r>
+        <w:t xml:space="preserve"> welches mehrmals vorkommen kann. </w:t>
+      </w:r>
+    </w:p>
+    <w:p>
+      <w:pPr>
+        <w:pStyle w:val="Standard"/>
       </w:pPr>
       <w:r>
         <w:rPr>
-          <w:lang w:val="en-US"/>
+          <w:b/>
+          <w:bCs/>
         </w:rPr>
-        <w:t>Auto: D</w:t>
-      </w:r>
+        <w:t>Auto:</w:t>
+      </w:r>
+      <w:r>
+        <w:t xml:space="preserve"> Die Klasse </w:t>
+      </w:r>
+      <w:r>
+        <w:t>speichert die wichtigen Attribute eines Autos wie im Auftrag beschrieben. Model, Name, Anz Personen, Koffer</w:t>
+      </w:r>
+      <w:r>
+        <w:t xml:space="preserve"> </w:t>
+      </w:r>
+      <w:proofErr w:type="spellStart"/>
+      <w:r>
+        <w:t>manual</w:t>
+      </w:r>
+      <w:proofErr w:type="spellEnd"/>
+      <w:r>
+        <w:t xml:space="preserve"> oder nicht. Zudem wird es für die Durchführung Tabelle gebraucht, damit man Weiss welches geliehen wurde. Zudem kann dort mehrmals das gleiche Auto verwaltet werden, zudem hat es eine Beziehung mit dem Tarif, wo jedes Auto einen Tarif hat und dessen Tarif zum Teil mehrmals vorkommen kann, da ein paar den Gleichen haben. </w:t>
+      </w:r>
+    </w:p>
+    <w:p>
+      <w:pPr>
+        <w:pStyle w:val="Standard"/>
+      </w:pPr>
       <w:r>
         <w:rPr>
-          <w:lang w:val="en-US"/>
+          <w:b/>
+          <w:bCs/>
         </w:rPr>
-        <w:t xml:space="preserve">ie </w:t>
+        <w:t xml:space="preserve">Person: </w:t>
+      </w:r>
+      <w:r>
+        <w:t xml:space="preserve">Diese Klasse speichert viele wichtige </w:t>
+      </w:r>
+      <w:r>
+        <w:t>Infos</w:t>
+      </w:r>
+      <w:r>
+        <w:t xml:space="preserve"> zu einer Person</w:t>
+      </w:r>
+      <w:r>
+        <w:t xml:space="preserve">, zudem noch ob er verantwortlich ist für den </w:t>
+      </w:r>
+      <w:r>
+        <w:t>Familien Abo</w:t>
+      </w:r>
+      <w:r>
+        <w:t xml:space="preserve">, wo dann die Rechnungen </w:t>
+      </w:r>
+      <w:r>
+        <w:t>adressiert</w:t>
+      </w:r>
+      <w:r>
+        <w:t xml:space="preserve"> werden</w:t>
+      </w:r>
+      <w:r>
+        <w:t xml:space="preserve">. Er hat eine Beziehung mit Ort, wurde schon erläutert, Mit </w:t>
+      </w:r>
+      <w:r>
+        <w:t>Abonnement</w:t>
+      </w:r>
+      <w:r>
+        <w:t>, damit zu jeder Person ein Abonnement. In der Klasse Person kann ein Abo mehrere Personen gehören, wiederum hat jede Person ein Abo. Zu diesem Abo hat jede Person individuell noch eine Rechnung</w:t>
+      </w:r>
+      <w:r>
+        <w:t xml:space="preserve"> zum </w:t>
+      </w:r>
+      <w:r>
+        <w:t>Abonnement</w:t>
+      </w:r>
+      <w:r>
+        <w:t xml:space="preserve">. Die Klasse hat auch noch eine Beziehung mit der Mehrfachassoziativer Klasse, wo dann alles zusammengefasst wird. </w:t>
+      </w:r>
+      <w:r>
+        <w:t>Die Ausführung kann mehrere Personen beinhalten, mehrmals die gleiche, und jede Person eine Ausführung.</w:t>
+      </w:r>
+    </w:p>
+    <w:p>
+      <w:pPr>
+        <w:pStyle w:val="Standard"/>
+      </w:pPr>
+      <w:r>
+        <w:rPr>
+          <w:b/>
+          <w:bCs/>
+        </w:rPr>
+        <w:lastRenderedPageBreak/>
+        <w:t>Tarif:</w:t>
+      </w:r>
+      <w:r>
+        <w:t xml:space="preserve"> </w:t>
+      </w:r>
+      <w:r>
+        <w:t>Der Tarif</w:t>
+      </w:r>
+      <w:r>
+        <w:t xml:space="preserve"> speichert die wichtigen Informationen zu der </w:t>
+      </w:r>
+      <w:r>
+        <w:t>Berechnung</w:t>
+      </w:r>
+      <w:r>
+        <w:t xml:space="preserve"> der Miete. Die </w:t>
+      </w:r>
+      <w:r>
+        <w:t>Beziehung</w:t>
+      </w:r>
+      <w:r>
+        <w:t xml:space="preserve"> mit dem Auto ist wichtig, um dies anzuordnen. Ein Tarif gehört </w:t>
+      </w:r>
+      <w:r>
+        <w:t>zu einem oder mehreren Autos, und ein Auto hat ein Tarif.</w:t>
+      </w:r>
+    </w:p>
+    <w:p>
+      <w:pPr>
+        <w:pStyle w:val="Standard"/>
+      </w:pPr>
+      <w:r>
+        <w:rPr>
+          <w:b/>
+          <w:bCs/>
+        </w:rPr>
+        <w:t>Rechnung:</w:t>
+      </w:r>
+      <w:r>
+        <w:t xml:space="preserve"> Eine Rechnung beinhalten den Preis, wie auch </w:t>
+      </w:r>
+      <w:r>
+        <w:t>das fällige Datum</w:t>
+      </w:r>
+      <w:r>
+        <w:t xml:space="preserve">. Die Rechnung gehört individuell </w:t>
+      </w:r>
+      <w:r>
+        <w:t>zu einer Person</w:t>
+      </w:r>
+      <w:r>
+        <w:t xml:space="preserve"> und die Person hat 1 Rechnung, welches </w:t>
+      </w:r>
+      <w:r>
+        <w:t>begleichen</w:t>
+      </w:r>
+      <w:r>
+        <w:t xml:space="preserve"> werden muss.</w:t>
+      </w:r>
+    </w:p>
+    <w:p>
+      <w:pPr>
+        <w:pStyle w:val="Standard"/>
+      </w:pPr>
+      <w:r>
+        <w:rPr>
+          <w:b/>
+          <w:bCs/>
+        </w:rPr>
+        <w:t>Ermahnungen:</w:t>
+      </w:r>
+      <w:r>
+        <w:t xml:space="preserve"> Dies ist eine Ermahnung </w:t>
+      </w:r>
+      <w:r>
+        <w:t>das nächstfällige Datum</w:t>
+      </w:r>
+      <w:r>
+        <w:t>. Eine Rechnung kann keine oder mehrere haben</w:t>
+      </w:r>
+      <w:r>
+        <w:t>, und eine Ermahnung gehört zu einer Rechnung</w:t>
+      </w:r>
+    </w:p>
+    <w:p>
+      <w:pPr>
+        <w:pStyle w:val="Standard"/>
+      </w:pPr>
+      <w:r>
+        <w:rPr>
+          <w:b/>
+          <w:bCs/>
+        </w:rPr>
+        <w:t xml:space="preserve">Ausleihe: </w:t>
+      </w:r>
+      <w:r>
+        <w:t xml:space="preserve">Der Zweck </w:t>
+      </w:r>
+      <w:r>
+        <w:t>der Attribute</w:t>
+      </w:r>
+      <w:r>
+        <w:t xml:space="preserve"> ist die Ausleihe eines Autos zu registrieren mit den genauen Kilometer, </w:t>
+      </w:r>
+      <w:r>
+        <w:t>Start</w:t>
+      </w:r>
+      <w:r>
+        <w:t xml:space="preserve"> end </w:t>
       </w:r>
       <w:proofErr w:type="spellStart"/>
       <w:r>
+        <w:t>Timestamp</w:t>
+      </w:r>
+      <w:proofErr w:type="spellEnd"/>
+      <w:r>
+        <w:t xml:space="preserve"> für eine genau Zeitaufnahme. Di Ausleihe hat zudem noch eine Rechnung und die Rechnung gehört </w:t>
+      </w:r>
+      <w:r>
+        <w:t>zu einer Ausleihe</w:t>
+      </w:r>
+      <w:r>
+        <w:t>. Auch noch hat die Ausleihe einen Ort, wo dies Stattfindet.</w:t>
+      </w:r>
+    </w:p>
+    <w:p>
+      <w:pPr>
+        <w:pStyle w:val="Standard"/>
+      </w:pPr>
+      <w:r>
         <w:rPr>
-          <w:lang w:val="en-US"/>
+          <w:b/>
+          <w:bCs/>
         </w:rPr>
-        <w:t>Klasse</w:t>
+        <w:t>Abonnement</w:t>
+      </w:r>
+      <w:r>
+        <w:rPr>
+          <w:b/>
+          <w:bCs/>
+        </w:rPr>
+        <w:t xml:space="preserve">: </w:t>
+      </w:r>
+      <w:r>
+        <w:t>Hier werden die jeglichen Abos erfasst</w:t>
+      </w:r>
+      <w:r>
+        <w:t xml:space="preserve">, welches in der Ausgangslage fix vorgegeben sind. Zudem auch noch die Preise und allfälligen Rabatt. </w:t>
+      </w:r>
+      <w:r>
+        <w:t xml:space="preserve">Eine Person hat einen Abo, ein Abo gehört zu mehreren </w:t>
+      </w:r>
+      <w:proofErr w:type="spellStart"/>
+      <w:r>
+        <w:t>Personnen</w:t>
       </w:r>
       <w:proofErr w:type="spellEnd"/>
       <w:r>
-        <w:rPr>
-          <w:lang w:val="en-US"/>
-        </w:rPr>
-        <w:t xml:space="preserve"> </w:t>
-      </w:r>
+        <w:t>.</w:t>
+      </w:r>
+    </w:p>
+    <w:p>
+      <w:pPr>
+        <w:pStyle w:val="Standard"/>
+      </w:pPr>
     </w:p>
     <w:p>
       <w:pPr>
         <w:pStyle w:val="berschrift2"/>
-        <w:rPr>
-          <w:lang w:val="en-US"/>
-        </w:rPr>
       </w:pPr>
       <w:bookmarkStart w:id="12" w:name="_Toc105654564"/>
       <w:r>
-        <w:rPr>
-          <w:lang w:val="en-US"/>
-        </w:rPr>
-        <w:t xml:space="preserve">Use-Case </w:t>
-      </w:r>
-      <w:proofErr w:type="spellStart"/>
-      <w:r>
-        <w:rPr>
-          <w:lang w:val="en-US"/>
-        </w:rPr>
-        <w:t>Diagramm</w:t>
+        <w:t>Use-Case Diagramm</w:t>
       </w:r>
       <w:bookmarkEnd w:id="12"/>
-      <w:proofErr w:type="spellEnd"/>
-    </w:p>
-    <w:p>
-      <w:pPr>
-        <w:pStyle w:val="Standard"/>
-        <w:rPr>
-          <w:lang w:val="en-US"/>
-        </w:rPr>
+    </w:p>
+    <w:p>
+      <w:pPr>
+        <w:pStyle w:val="Standard"/>
       </w:pPr>
     </w:p>
     <w:p>
@@ -1357,9 +1528,8 @@
         <w:rPr>
           <w:noProof/>
         </w:rPr>
-        <w:lastRenderedPageBreak/>
         <w:drawing>
-          <wp:inline distT="0" distB="0" distL="0" distR="0" wp14:anchorId="11CD7D31" wp14:editId="13488D4E">
+          <wp:inline distT="0" distB="0" distL="0" distR="0" wp14:anchorId="11CD7D31" wp14:editId="57C54AE3">
             <wp:extent cx="5343525" cy="4495803"/>
             <wp:effectExtent l="0" t="0" r="9525" b="0"/>
             <wp:docPr id="1" name="Grafik 1"/>
@@ -1372,7 +1542,7 @@
                     <pic:cNvPicPr/>
                   </pic:nvPicPr>
                   <pic:blipFill>
-                    <a:blip r:embed="rId24"/>
+                    <a:blip r:embed="rId8"/>
                     <a:srcRect/>
                     <a:stretch>
                       <a:fillRect/>
@@ -1423,6 +1593,7 @@
       </w:pPr>
       <w:bookmarkStart w:id="14" w:name="_Toc105654566"/>
       <w:r>
+        <w:lastRenderedPageBreak/>
         <w:t>Prozessabbildung</w:t>
       </w:r>
       <w:bookmarkEnd w:id="14"/>
@@ -1430,6 +1601,9 @@
     <w:p>
       <w:pPr>
         <w:pStyle w:val="berschrift2"/>
+        <w:rPr>
+          <w:lang w:val="en-CH"/>
+        </w:rPr>
       </w:pPr>
       <w:bookmarkStart w:id="15" w:name="_Toc105654567"/>
       <w:r>
@@ -1437,10 +1611,98 @@
       </w:r>
       <w:proofErr w:type="spellStart"/>
       <w:r>
-        <w:t>MySQl</w:t>
+        <w:t>MySQ</w:t>
       </w:r>
       <w:bookmarkEnd w:id="15"/>
       <w:proofErr w:type="spellEnd"/>
+      <w:r>
+        <w:rPr>
+          <w:lang w:val="en-CH"/>
+        </w:rPr>
+        <w:t>L</w:t>
+      </w:r>
+    </w:p>
+    <w:p>
+      <w:pPr>
+        <w:pStyle w:val="Standard"/>
+        <w:rPr>
+          <w:lang w:val="en-CH"/>
+        </w:rPr>
+      </w:pPr>
+      <w:r>
+        <w:rPr>
+          <w:lang w:val="en-CH"/>
+        </w:rPr>
+        <w:drawing>
+          <wp:inline distT="0" distB="0" distL="0" distR="0" wp14:anchorId="0536122B" wp14:editId="46D6C0FA">
+            <wp:extent cx="5760720" cy="6090920"/>
+            <wp:effectExtent l="0" t="0" r="0" b="5080"/>
+            <wp:docPr id="7" name="Picture 7" descr="Diagram&#10;&#10;Description automatically generated"/>
+            <wp:cNvGraphicFramePr>
+              <a:graphicFrameLocks xmlns:a="http://schemas.openxmlformats.org/drawingml/2006/main" noChangeAspect="1"/>
+            </wp:cNvGraphicFramePr>
+            <a:graphic xmlns:a="http://schemas.openxmlformats.org/drawingml/2006/main">
+              <a:graphicData uri="http://schemas.openxmlformats.org/drawingml/2006/picture">
+                <pic:pic xmlns:pic="http://schemas.openxmlformats.org/drawingml/2006/picture">
+                  <pic:nvPicPr>
+                    <pic:cNvPr id="7" name="Picture 7" descr="Diagram&#10;&#10;Description automatically generated"/>
+                    <pic:cNvPicPr/>
+                  </pic:nvPicPr>
+                  <pic:blipFill>
+                    <a:blip r:embed="rId9"/>
+                    <a:stretch>
+                      <a:fillRect/>
+                    </a:stretch>
+                  </pic:blipFill>
+                  <pic:spPr>
+                    <a:xfrm>
+                      <a:off x="0" y="0"/>
+                      <a:ext cx="5760720" cy="6090920"/>
+                    </a:xfrm>
+                    <a:prstGeom prst="rect">
+                      <a:avLst/>
+                    </a:prstGeom>
+                  </pic:spPr>
+                </pic:pic>
+              </a:graphicData>
+            </a:graphic>
+          </wp:inline>
+        </w:drawing>
+      </w:r>
+    </w:p>
+    <w:p>
+      <w:pPr>
+        <w:pStyle w:val="Heading2"/>
+      </w:pPr>
+      <w:proofErr w:type="spellStart"/>
+      <w:r>
+        <w:t>Github</w:t>
+      </w:r>
+      <w:proofErr w:type="spellEnd"/>
+    </w:p>
+    <w:p>
+      <w:hyperlink r:id="rId10" w:history="1">
+        <w:r>
+          <w:rPr>
+            <w:rStyle w:val="Hyperlink"/>
+          </w:rPr>
+          <w:t xml:space="preserve">Repository mit </w:t>
+        </w:r>
+        <w:proofErr w:type="spellStart"/>
+        <w:r>
+          <w:rPr>
+            <w:rStyle w:val="Hyperlink"/>
+          </w:rPr>
+          <w:t>sql</w:t>
+        </w:r>
+        <w:proofErr w:type="spellEnd"/>
+        <w:r>
+          <w:rPr>
+            <w:rStyle w:val="Hyperlink"/>
+          </w:rPr>
+          <w:t xml:space="preserve"> code</w:t>
+        </w:r>
+      </w:hyperlink>
     </w:p>
     <w:p>
       <w:pPr>
@@ -1466,7 +1728,7 @@
       </w:pPr>
     </w:p>
     <w:sectPr>
-      <w:headerReference w:type="default" r:id="rId25"/>
+      <w:headerReference w:type="default" r:id="rId11"/>
       <w:pgSz w:w="11906" w:h="16838"/>
       <w:pgMar w:top="1417" w:right="1417" w:bottom="1134" w:left="1417" w:header="708" w:footer="708" w:gutter="0"/>
       <w:cols w:space="720"/>
@@ -2079,6 +2341,49 @@
     <w:name w:val="Normal"/>
     <w:qFormat/>
   </w:style>
+  <w:style w:type="paragraph" w:styleId="Heading1">
+    <w:name w:val="heading 1"/>
+    <w:basedOn w:val="Normal"/>
+    <w:next w:val="Normal"/>
+    <w:link w:val="Heading1Char"/>
+    <w:uiPriority w:val="9"/>
+    <w:qFormat/>
+    <w:rsid w:val="007B436A"/>
+    <w:pPr>
+      <w:keepNext/>
+      <w:keepLines/>
+      <w:spacing w:before="240" w:after="0"/>
+      <w:outlineLvl w:val="0"/>
+    </w:pPr>
+    <w:rPr>
+      <w:rFonts w:asciiTheme="majorHAnsi" w:eastAsiaTheme="majorEastAsia" w:hAnsiTheme="majorHAnsi" w:cstheme="majorBidi"/>
+      <w:color w:val="2F5496" w:themeColor="accent1" w:themeShade="BF"/>
+      <w:sz w:val="32"/>
+      <w:szCs w:val="32"/>
+    </w:rPr>
+  </w:style>
+  <w:style w:type="paragraph" w:styleId="Heading2">
+    <w:name w:val="heading 2"/>
+    <w:basedOn w:val="Normal"/>
+    <w:next w:val="Normal"/>
+    <w:link w:val="Heading2Char"/>
+    <w:uiPriority w:val="9"/>
+    <w:unhideWhenUsed/>
+    <w:qFormat/>
+    <w:rsid w:val="007B436A"/>
+    <w:pPr>
+      <w:keepNext/>
+      <w:keepLines/>
+      <w:spacing w:before="40" w:after="0"/>
+      <w:outlineLvl w:val="1"/>
+    </w:pPr>
+    <w:rPr>
+      <w:rFonts w:asciiTheme="majorHAnsi" w:eastAsiaTheme="majorEastAsia" w:hAnsiTheme="majorHAnsi" w:cstheme="majorBidi"/>
+      <w:color w:val="2F5496" w:themeColor="accent1" w:themeShade="BF"/>
+      <w:sz w:val="26"/>
+      <w:szCs w:val="26"/>
+    </w:rPr>
+  </w:style>
   <w:style w:type="character" w:default="1" w:styleId="DefaultParagraphFont">
     <w:name w:val="Default Paragraph Font"/>
     <w:uiPriority w:val="1"/>
@@ -2306,6 +2611,44 @@
   <w:style w:type="character" w:customStyle="1" w:styleId="HeaderChar">
     <w:name w:val="Header Char"/>
     <w:basedOn w:val="DefaultParagraphFont"/>
+  </w:style>
+  <w:style w:type="character" w:customStyle="1" w:styleId="Heading1Char">
+    <w:name w:val="Heading 1 Char"/>
+    <w:basedOn w:val="DefaultParagraphFont"/>
+    <w:link w:val="Heading1"/>
+    <w:uiPriority w:val="9"/>
+    <w:rsid w:val="007B436A"/>
+    <w:rPr>
+      <w:rFonts w:asciiTheme="majorHAnsi" w:eastAsiaTheme="majorEastAsia" w:hAnsiTheme="majorHAnsi" w:cstheme="majorBidi"/>
+      <w:color w:val="2F5496" w:themeColor="accent1" w:themeShade="BF"/>
+      <w:sz w:val="32"/>
+      <w:szCs w:val="32"/>
+    </w:rPr>
+  </w:style>
+  <w:style w:type="character" w:customStyle="1" w:styleId="Heading2Char">
+    <w:name w:val="Heading 2 Char"/>
+    <w:basedOn w:val="DefaultParagraphFont"/>
+    <w:link w:val="Heading2"/>
+    <w:uiPriority w:val="9"/>
+    <w:rsid w:val="007B436A"/>
+    <w:rPr>
+      <w:rFonts w:asciiTheme="majorHAnsi" w:eastAsiaTheme="majorEastAsia" w:hAnsiTheme="majorHAnsi" w:cstheme="majorBidi"/>
+      <w:color w:val="2F5496" w:themeColor="accent1" w:themeShade="BF"/>
+      <w:sz w:val="26"/>
+      <w:szCs w:val="26"/>
+    </w:rPr>
+  </w:style>
+  <w:style w:type="character" w:styleId="UnresolvedMention">
+    <w:name w:val="Unresolved Mention"/>
+    <w:basedOn w:val="DefaultParagraphFont"/>
+    <w:uiPriority w:val="99"/>
+    <w:semiHidden/>
+    <w:unhideWhenUsed/>
+    <w:rsid w:val="007B436A"/>
+    <w:rPr>
+      <w:color w:val="605E5C"/>
+      <w:shd w:val="clear" w:color="auto" w:fill="E1DFDD"/>
+    </w:rPr>
   </w:style>
 </w:styles>
 </file>

</xml_diff>

<commit_message>
added to documentation, corrected erm
</commit_message>
<xml_diff>
--- a/Modulauftrag_Mobility.docx
+++ b/Modulauftrag_Mobility.docx
@@ -372,654 +372,458 @@
         <w:pStyle w:val="Standard"/>
       </w:pPr>
       <w:r>
-        <w:t xml:space="preserve">3 </w:t>
-      </w:r>
-      <w:proofErr w:type="spellStart"/>
-      <w:r>
-        <w:t>arten</w:t>
-      </w:r>
-      <w:proofErr w:type="spellEnd"/>
-      <w:r>
-        <w:t xml:space="preserve"> von Abos: Ohne Ermässigung. Mit Ermässigung, und eine wo jemand in deinem Haushalt einen Abo besitzt.</w:t>
-      </w:r>
-    </w:p>
-    <w:p>
-      <w:pPr>
-        <w:pStyle w:val="Standard"/>
-      </w:pPr>
-      <w:r>
-        <w:t xml:space="preserve">Wenn die Person im Haushalt auch ÖV </w:t>
-      </w:r>
-      <w:proofErr w:type="spellStart"/>
-      <w:r>
-        <w:t>abo</w:t>
-      </w:r>
-      <w:proofErr w:type="spellEnd"/>
+        <w:t>3 arten von Abos: Ohne Ermässigung. Mit Ermässigung, und eine wo jemand in deinem Haushalt einen Abo besitzt.</w:t>
+      </w:r>
+    </w:p>
+    <w:p>
+      <w:pPr>
+        <w:pStyle w:val="Standard"/>
+      </w:pPr>
+      <w:r>
+        <w:t>Wenn die Person im Haushalt auch ÖV abo hat 50 -&gt; 100</w:t>
+      </w:r>
+    </w:p>
+    <w:p>
+      <w:pPr>
+        <w:pStyle w:val="Standard"/>
+      </w:pPr>
+      <w:r>
+        <w:t>Maximale mietdauer -&gt; gibt keine, kostet einfach mehr desto mehr Zeit vergaht</w:t>
+      </w:r>
+    </w:p>
+    <w:p>
+      <w:pPr>
+        <w:pStyle w:val="Standard"/>
+      </w:pPr>
+      <w:r>
+        <w:t>Zahlungsmethode nur Rechnung -&gt; Erfolgt ende Monat</w:t>
+      </w:r>
+    </w:p>
+    <w:p>
+      <w:pPr>
+        <w:pStyle w:val="Standard"/>
+      </w:pPr>
+      <w:r>
+        <w:t>Ein Abo gebühr Stundentarif und Kilometer</w:t>
+      </w:r>
+    </w:p>
+    <w:p>
+      <w:pPr>
+        <w:pStyle w:val="Standard"/>
+      </w:pPr>
+      <w:r>
+        <w:t>Gepäck stücke reinpassen Kofferraum</w:t>
+      </w:r>
+    </w:p>
+    <w:p>
+      <w:pPr>
+        <w:pStyle w:val="Standard"/>
+      </w:pPr>
+      <w:r>
+        <w:t>Protokoll: 09.06.2022</w:t>
+      </w:r>
+    </w:p>
+    <w:p>
+      <w:pPr>
+        <w:pStyle w:val="Standard"/>
+      </w:pPr>
+      <w:r>
+        <w:t>3 arten von Abos: Ohne Ermässigung. Mit Ermässigung, und eine wo jemand in deinem Haushalt einen Abo besitzt.</w:t>
+      </w:r>
+    </w:p>
+    <w:p>
+      <w:pPr>
+        <w:pStyle w:val="Standard"/>
+      </w:pPr>
+      <w:r>
+        <w:lastRenderedPageBreak/>
+        <w:t>Wenn die Person im Haushalt auch ÖV abo hat 50 -&gt; 100</w:t>
+      </w:r>
+    </w:p>
+    <w:p>
+      <w:pPr>
+        <w:pStyle w:val="Standard"/>
+      </w:pPr>
+      <w:r>
+        <w:t>Maximale mietdauer -&gt; gibt keine, kostet einfach mehr desto mehr Zeit vergaht</w:t>
+      </w:r>
+    </w:p>
+    <w:p>
+      <w:pPr>
+        <w:pStyle w:val="Standard"/>
+      </w:pPr>
+      <w:r>
+        <w:t>Zahlungsmethode nur Rechnung -&gt; Erfolgt ende Monat</w:t>
+      </w:r>
+    </w:p>
+    <w:p>
+      <w:pPr>
+        <w:pStyle w:val="Standard"/>
+      </w:pPr>
+      <w:r>
+        <w:t>Ein Abo gebühr Stundentarif und Kilometer</w:t>
+      </w:r>
+    </w:p>
+    <w:p>
+      <w:pPr>
+        <w:pStyle w:val="Standard"/>
+      </w:pPr>
+      <w:r>
+        <w:t>Gepäck stücke reinpassen Kofferraum</w:t>
+      </w:r>
+    </w:p>
+    <w:p>
+      <w:pPr>
+        <w:pStyle w:val="berschrift3"/>
+      </w:pPr>
+      <w:bookmarkStart w:id="3" w:name="_Toc105654555"/>
+      <w:r>
+        <w:t>Lektion 2 - 3</w:t>
+      </w:r>
+      <w:bookmarkEnd w:id="3"/>
+    </w:p>
+    <w:p>
+      <w:pPr>
+        <w:pStyle w:val="berschrift3"/>
+      </w:pPr>
+      <w:bookmarkStart w:id="4" w:name="_Toc105654556"/>
+      <w:r>
+        <w:t>Lektion 3 – 4</w:t>
+      </w:r>
+      <w:bookmarkEnd w:id="4"/>
+    </w:p>
+    <w:p>
+      <w:pPr>
+        <w:pStyle w:val="Standard"/>
+      </w:pPr>
+    </w:p>
+    <w:p>
+      <w:pPr>
+        <w:pStyle w:val="Standard"/>
+      </w:pPr>
+      <w:r>
+        <w:t xml:space="preserve">Können sich Tarife </w:t>
+      </w:r>
+      <w:r>
+        <w:t>ändern?</w:t>
+      </w:r>
       <w:r>
         <w:t xml:space="preserve"> </w:t>
       </w:r>
-      <w:proofErr w:type="gramStart"/>
-      <w:r>
-        <w:t>hat</w:t>
-      </w:r>
-      <w:proofErr w:type="gramEnd"/>
-      <w:r>
-        <w:t xml:space="preserve"> 50 -&gt; 100</w:t>
-      </w:r>
-    </w:p>
-    <w:p>
-      <w:pPr>
-        <w:pStyle w:val="Standard"/>
-      </w:pPr>
-      <w:r>
-        <w:t xml:space="preserve">Maximale </w:t>
-      </w:r>
-      <w:proofErr w:type="spellStart"/>
-      <w:r>
-        <w:t>mietdauer</w:t>
-      </w:r>
-      <w:proofErr w:type="spellEnd"/>
-      <w:r>
-        <w:t xml:space="preserve"> -&gt; gibt keine, kostet einfach mehr desto mehr Zeit </w:t>
-      </w:r>
-      <w:proofErr w:type="spellStart"/>
-      <w:r>
-        <w:t>vergaht</w:t>
-      </w:r>
-      <w:proofErr w:type="spellEnd"/>
-    </w:p>
-    <w:p>
-      <w:pPr>
-        <w:pStyle w:val="Standard"/>
-      </w:pPr>
-      <w:r>
-        <w:t xml:space="preserve">Zahlungsmethode nur Rechnung -&gt; </w:t>
-      </w:r>
-      <w:proofErr w:type="gramStart"/>
-      <w:r>
-        <w:t>Erfolgt</w:t>
-      </w:r>
-      <w:proofErr w:type="gramEnd"/>
+    </w:p>
+    <w:p>
+      <w:pPr>
+        <w:pStyle w:val="Standard"/>
+      </w:pPr>
+      <w:r>
+        <w:t>Ja</w:t>
+      </w:r>
+    </w:p>
+    <w:p>
+      <w:pPr>
+        <w:pStyle w:val="Standard"/>
+      </w:pPr>
+      <w:r>
+        <w:t xml:space="preserve">Muss verwaltet werden wann ich das Auto </w:t>
+      </w:r>
+      <w:r>
+        <w:t>gefahren</w:t>
+      </w:r>
+      <w:r>
+        <w:t xml:space="preserve"> wurde und wie lange ? </w:t>
+      </w:r>
+    </w:p>
+    <w:p>
+      <w:pPr>
+        <w:pStyle w:val="Standard"/>
+      </w:pPr>
+      <w:r>
+        <w:t xml:space="preserve">Es ist ja eine Buchung als Kunde, man will ja von xx.xx.y bis xx.xx.y reservieren und dann geht man das Auto holen. Wen man 4h </w:t>
+      </w:r>
+      <w:r>
+        <w:t>reserviert</w:t>
+      </w:r>
+      <w:r>
+        <w:t xml:space="preserve"> aber nur 3 Stunden gefahren dann werden 4h verrechnet.</w:t>
+      </w:r>
+    </w:p>
+    <w:p>
+      <w:pPr>
+        <w:pStyle w:val="Standard"/>
+      </w:pPr>
+      <w:r>
+        <w:t xml:space="preserve">Beim Darüber </w:t>
+      </w:r>
+      <w:r>
+        <w:t>gehen der Zeit?</w:t>
+      </w:r>
       <w:r>
         <w:t xml:space="preserve"> </w:t>
       </w:r>
-      <w:proofErr w:type="spellStart"/>
-      <w:r>
-        <w:t>ende</w:t>
-      </w:r>
-      <w:proofErr w:type="spellEnd"/>
-      <w:r>
-        <w:t xml:space="preserve"> Monat</w:t>
-      </w:r>
-    </w:p>
-    <w:p>
-      <w:pPr>
-        <w:pStyle w:val="Standard"/>
-      </w:pPr>
-      <w:r>
-        <w:t>Ein Abo gebühr Stundentarif und Kilometer</w:t>
-      </w:r>
-    </w:p>
-    <w:p>
-      <w:pPr>
-        <w:pStyle w:val="Standard"/>
-      </w:pPr>
-      <w:r>
-        <w:t>Gepäck stücke reinpassen Kofferraum</w:t>
-      </w:r>
-    </w:p>
-    <w:p>
-      <w:pPr>
-        <w:pStyle w:val="Standard"/>
-      </w:pPr>
-      <w:r>
-        <w:t>Protokoll: 09.06.2022</w:t>
-      </w:r>
-    </w:p>
-    <w:p>
-      <w:pPr>
-        <w:pStyle w:val="Standard"/>
-      </w:pPr>
-      <w:r>
-        <w:t xml:space="preserve">3 </w:t>
-      </w:r>
-      <w:proofErr w:type="spellStart"/>
-      <w:r>
-        <w:t>arten</w:t>
-      </w:r>
-      <w:proofErr w:type="spellEnd"/>
-      <w:r>
-        <w:t xml:space="preserve"> von Abos: Ohne Ermässigung. Mit Ermässigung, und eine wo jemand in deinem Haushalt einen Abo besitzt.</w:t>
-      </w:r>
-    </w:p>
-    <w:p>
-      <w:pPr>
-        <w:pStyle w:val="Standard"/>
-      </w:pPr>
-      <w:r>
-        <w:lastRenderedPageBreak/>
-        <w:t xml:space="preserve">Wenn die Person im Haushalt auch ÖV </w:t>
-      </w:r>
-      <w:proofErr w:type="spellStart"/>
-      <w:r>
-        <w:t>abo</w:t>
-      </w:r>
-      <w:proofErr w:type="spellEnd"/>
+    </w:p>
+    <w:p>
+      <w:pPr>
+        <w:pStyle w:val="Standard"/>
+      </w:pPr>
+      <w:r>
+        <w:t xml:space="preserve">Strafgebühr, aber muss nicht dargestellt werden. </w:t>
+      </w:r>
+    </w:p>
+    <w:p>
+      <w:pPr>
+        <w:pStyle w:val="Standard"/>
+      </w:pPr>
+    </w:p>
+    <w:p>
+      <w:pPr>
+        <w:pStyle w:val="berschrift3"/>
+      </w:pPr>
+      <w:bookmarkStart w:id="5" w:name="_Toc105654557"/>
+      <w:r>
+        <w:t>Lektion 4 - 5</w:t>
+      </w:r>
+      <w:bookmarkEnd w:id="5"/>
+    </w:p>
+    <w:p>
+      <w:pPr>
+        <w:pStyle w:val="berschrift3"/>
+      </w:pPr>
+      <w:bookmarkStart w:id="6" w:name="_Toc105654558"/>
+      <w:r>
+        <w:t>Lektion 5 – 6</w:t>
+      </w:r>
+      <w:bookmarkEnd w:id="6"/>
+    </w:p>
+    <w:p>
+      <w:pPr>
+        <w:pStyle w:val="Standard"/>
+      </w:pPr>
+      <w:r>
+        <w:t>Gibt es jeden Mon</w:t>
+      </w:r>
+      <w:r>
+        <w:t>at eine Rechnung</w:t>
+      </w:r>
+      <w:r>
+        <w:t xml:space="preserve"> wen</w:t>
+      </w:r>
+      <w:r>
+        <w:t>n</w:t>
+      </w:r>
+      <w:r>
+        <w:t xml:space="preserve"> man kein Auto gemietet </w:t>
+      </w:r>
+      <w:r>
+        <w:t>hat?</w:t>
+      </w:r>
+    </w:p>
+    <w:p>
+      <w:pPr>
+        <w:pStyle w:val="Standard"/>
+      </w:pPr>
+      <w:r>
+        <w:t>Man</w:t>
+      </w:r>
+      <w:r>
+        <w:t xml:space="preserve"> zahlt einmal im Voraus das Abo und Rechnung nur </w:t>
+      </w:r>
+      <w:r>
+        <w:t>Ende</w:t>
+      </w:r>
+      <w:r>
+        <w:t xml:space="preserve"> Monat für die Kosten</w:t>
+      </w:r>
+    </w:p>
+    <w:p>
+      <w:pPr>
+        <w:pStyle w:val="Standard"/>
+      </w:pPr>
+      <w:r>
+        <w:t>Braucht man eine Durchführung?</w:t>
+      </w:r>
+    </w:p>
+    <w:p>
+      <w:pPr>
+        <w:pStyle w:val="Standard"/>
+      </w:pPr>
+      <w:r>
+        <w:t xml:space="preserve">Für eine Durchführung braucht es auch Angebot, Auto wäre das Angebot </w:t>
+      </w:r>
+      <w:r>
+        <w:t>also,</w:t>
+      </w:r>
+      <w:r>
+        <w:t xml:space="preserve"> wenn genau ein Auto irgendwo steht und eine Peron macht eine Miete kann man das als Angebot sehen.</w:t>
+      </w:r>
+    </w:p>
+    <w:p>
+      <w:pPr>
+        <w:pStyle w:val="Standard"/>
+      </w:pPr>
+    </w:p>
+    <w:p>
+      <w:pPr>
+        <w:pStyle w:val="Standard"/>
+      </w:pPr>
+      <w:r>
+        <w:t xml:space="preserve">Bei den </w:t>
+      </w:r>
+      <w:r>
+        <w:t>Rabatten</w:t>
+      </w:r>
+      <w:r>
+        <w:t xml:space="preserve"> kann man GA und Familienrabatt haben oder nur einen?</w:t>
+      </w:r>
+    </w:p>
+    <w:p>
+      <w:pPr>
+        <w:pStyle w:val="Standard"/>
+      </w:pPr>
+      <w:r>
+        <w:t>Nur einen</w:t>
+      </w:r>
+    </w:p>
+    <w:p>
+      <w:pPr>
+        <w:pStyle w:val="Standard"/>
+      </w:pPr>
+    </w:p>
+    <w:p>
+      <w:pPr>
+        <w:pStyle w:val="Standard"/>
+      </w:pPr>
+      <w:r>
+        <w:t xml:space="preserve">Wie sieht es aus mit geblitzt zu </w:t>
+      </w:r>
+      <w:r>
+        <w:t>werden?</w:t>
+      </w:r>
       <w:r>
         <w:t xml:space="preserve"> </w:t>
       </w:r>
-      <w:proofErr w:type="gramStart"/>
-      <w:r>
-        <w:t>hat</w:t>
-      </w:r>
-      <w:proofErr w:type="gramEnd"/>
-      <w:r>
-        <w:t xml:space="preserve"> 50 -&gt; 100</w:t>
-      </w:r>
-    </w:p>
-    <w:p>
-      <w:pPr>
-        <w:pStyle w:val="Standard"/>
-      </w:pPr>
-      <w:r>
-        <w:t xml:space="preserve">Maximale </w:t>
-      </w:r>
-      <w:proofErr w:type="spellStart"/>
-      <w:r>
-        <w:t>mietdauer</w:t>
-      </w:r>
-      <w:proofErr w:type="spellEnd"/>
-      <w:r>
-        <w:t xml:space="preserve"> -&gt; gibt keine, kostet einfach mehr desto mehr Zeit </w:t>
-      </w:r>
-      <w:proofErr w:type="spellStart"/>
-      <w:r>
-        <w:t>vergaht</w:t>
-      </w:r>
-      <w:proofErr w:type="spellEnd"/>
-    </w:p>
-    <w:p>
-      <w:pPr>
-        <w:pStyle w:val="Standard"/>
-      </w:pPr>
-      <w:r>
-        <w:t xml:space="preserve">Zahlungsmethode nur Rechnung -&gt; </w:t>
-      </w:r>
-      <w:proofErr w:type="gramStart"/>
-      <w:r>
-        <w:t>Erfolgt</w:t>
-      </w:r>
-      <w:proofErr w:type="gramEnd"/>
-      <w:r>
-        <w:t xml:space="preserve"> </w:t>
-      </w:r>
-      <w:proofErr w:type="spellStart"/>
-      <w:r>
-        <w:t>ende</w:t>
-      </w:r>
-      <w:proofErr w:type="spellEnd"/>
-      <w:r>
-        <w:t xml:space="preserve"> Monat</w:t>
-      </w:r>
-    </w:p>
-    <w:p>
-      <w:pPr>
-        <w:pStyle w:val="Standard"/>
-      </w:pPr>
-      <w:r>
-        <w:t>Ein Abo gebühr Stundentarif und Kilometer</w:t>
-      </w:r>
-    </w:p>
-    <w:p>
-      <w:pPr>
-        <w:pStyle w:val="Standard"/>
-      </w:pPr>
-      <w:r>
-        <w:t>Gepäck stücke reinpassen Kofferraum</w:t>
+    </w:p>
+    <w:p>
+      <w:pPr>
+        <w:pStyle w:val="Standard"/>
+      </w:pPr>
+      <w:r>
+        <w:t xml:space="preserve">Optional muss nicht. </w:t>
+      </w:r>
+      <w:r>
+        <w:t xml:space="preserve">Gibt noch eine Strabuse </w:t>
+      </w:r>
+    </w:p>
+    <w:p>
+      <w:pPr>
+        <w:pStyle w:val="Standard"/>
+      </w:pPr>
+      <w:r>
+        <w:t xml:space="preserve">Macht alles komplexer, muss nicht modeliert und eingebaut werden. Weil sonst braucht es sonst auch Versicherung Selbstbehalt usw. </w:t>
       </w:r>
     </w:p>
     <w:p>
       <w:pPr>
         <w:pStyle w:val="berschrift3"/>
       </w:pPr>
-      <w:bookmarkStart w:id="3" w:name="_Toc105654555"/>
-      <w:r>
-        <w:t>Lektion 2 - 3</w:t>
-      </w:r>
-      <w:bookmarkEnd w:id="3"/>
+      <w:bookmarkStart w:id="7" w:name="_Toc105654559"/>
     </w:p>
     <w:p>
       <w:pPr>
         <w:pStyle w:val="berschrift3"/>
       </w:pPr>
-      <w:bookmarkStart w:id="4" w:name="_Toc105654556"/>
-      <w:r>
-        <w:t>Lektion 3 – 4</w:t>
-      </w:r>
-      <w:bookmarkEnd w:id="4"/>
-    </w:p>
-    <w:p>
-      <w:pPr>
-        <w:pStyle w:val="Standard"/>
-      </w:pPr>
-    </w:p>
-    <w:p>
-      <w:pPr>
-        <w:pStyle w:val="Standard"/>
-      </w:pPr>
-      <w:r>
-        <w:t xml:space="preserve">Können sich Tarife </w:t>
-      </w:r>
-      <w:proofErr w:type="gramStart"/>
-      <w:r>
-        <w:t>ändern ?</w:t>
-      </w:r>
-      <w:proofErr w:type="gramEnd"/>
-      <w:r>
-        <w:t xml:space="preserve"> </w:t>
-      </w:r>
-    </w:p>
-    <w:p>
-      <w:pPr>
-        <w:pStyle w:val="Standard"/>
-      </w:pPr>
-      <w:r>
-        <w:t>Ja</w:t>
-      </w:r>
-    </w:p>
-    <w:p>
-      <w:pPr>
-        <w:pStyle w:val="Standard"/>
-      </w:pPr>
-      <w:r>
-        <w:t xml:space="preserve">Muss verwaltet werden wann ich das Auto </w:t>
-      </w:r>
-      <w:proofErr w:type="spellStart"/>
-      <w:r>
-        <w:t>Gefahren</w:t>
-      </w:r>
-      <w:proofErr w:type="spellEnd"/>
-      <w:r>
-        <w:t xml:space="preserve"> wurde und wie </w:t>
-      </w:r>
-      <w:proofErr w:type="gramStart"/>
-      <w:r>
-        <w:t>lange ?</w:t>
-      </w:r>
-      <w:proofErr w:type="gramEnd"/>
-      <w:r>
-        <w:t xml:space="preserve"> </w:t>
-      </w:r>
-    </w:p>
-    <w:p>
-      <w:pPr>
-        <w:pStyle w:val="Standard"/>
-      </w:pPr>
-      <w:r>
-        <w:t xml:space="preserve">Es ist ja eine Buchung als Kunde, man will ja von </w:t>
-      </w:r>
-      <w:proofErr w:type="spellStart"/>
-      <w:r>
-        <w:t>xx.</w:t>
-      </w:r>
-      <w:proofErr w:type="gramStart"/>
-      <w:r>
-        <w:t>xx.y</w:t>
-      </w:r>
-      <w:proofErr w:type="spellEnd"/>
-      <w:proofErr w:type="gramEnd"/>
-      <w:r>
-        <w:t xml:space="preserve"> bis </w:t>
-      </w:r>
-      <w:proofErr w:type="spellStart"/>
-      <w:r>
-        <w:t>xx.xx.y</w:t>
-      </w:r>
-      <w:proofErr w:type="spellEnd"/>
-      <w:r>
-        <w:t xml:space="preserve"> reservieren und dann geht man das Auto holen. Wen man 4h </w:t>
-      </w:r>
-      <w:proofErr w:type="gramStart"/>
-      <w:r>
-        <w:t>Reserviert</w:t>
-      </w:r>
-      <w:proofErr w:type="gramEnd"/>
-      <w:r>
-        <w:t xml:space="preserve"> aber nur 3 Stunden gefahren dann werden 4h verrechnet.</w:t>
-      </w:r>
-    </w:p>
-    <w:p>
-      <w:pPr>
-        <w:pStyle w:val="Standard"/>
-      </w:pPr>
-      <w:r>
-        <w:t xml:space="preserve">Beim Darüber </w:t>
-      </w:r>
-      <w:proofErr w:type="gramStart"/>
-      <w:r>
-        <w:t>gehen ?</w:t>
-      </w:r>
-      <w:proofErr w:type="gramEnd"/>
-      <w:r>
-        <w:t xml:space="preserve"> </w:t>
-      </w:r>
-    </w:p>
-    <w:p>
-      <w:pPr>
-        <w:pStyle w:val="Standard"/>
-      </w:pPr>
-      <w:r>
-        <w:t xml:space="preserve">Strafgebühr, aber muss nicht dargestellt werden. </w:t>
-      </w:r>
-    </w:p>
-    <w:p>
-      <w:pPr>
-        <w:pStyle w:val="Standard"/>
-      </w:pPr>
     </w:p>
     <w:p>
       <w:pPr>
         <w:pStyle w:val="berschrift3"/>
       </w:pPr>
-      <w:bookmarkStart w:id="5" w:name="_Toc105654557"/>
-      <w:r>
-        <w:t>Lektion 4 - 5</w:t>
-      </w:r>
-      <w:bookmarkEnd w:id="5"/>
     </w:p>
     <w:p>
       <w:pPr>
         <w:pStyle w:val="berschrift3"/>
       </w:pPr>
-      <w:bookmarkStart w:id="6" w:name="_Toc105654558"/>
-      <w:r>
-        <w:t>Lektion 5 – 6</w:t>
-      </w:r>
-      <w:bookmarkEnd w:id="6"/>
-    </w:p>
-    <w:p>
-      <w:pPr>
-        <w:pStyle w:val="Standard"/>
-      </w:pPr>
-      <w:r>
-        <w:t>Gibt es jeden Mon</w:t>
-      </w:r>
-      <w:r>
-        <w:t xml:space="preserve">at eine </w:t>
-      </w:r>
-      <w:proofErr w:type="gramStart"/>
-      <w:r>
-        <w:t>Rechnung</w:t>
-      </w:r>
-      <w:proofErr w:type="gramEnd"/>
-      <w:r>
-        <w:t xml:space="preserve"> wen</w:t>
-      </w:r>
-      <w:r>
-        <w:t>n</w:t>
-      </w:r>
-      <w:r>
-        <w:t xml:space="preserve"> man kein Auto gemietet </w:t>
-      </w:r>
-      <w:r>
-        <w:t>hat?</w:t>
-      </w:r>
-    </w:p>
-    <w:p>
-      <w:pPr>
-        <w:pStyle w:val="Standard"/>
-      </w:pPr>
-      <w:r>
-        <w:t>Man</w:t>
-      </w:r>
-      <w:r>
-        <w:t xml:space="preserve"> zahlt einmal im Voraus das Abo und Rechnung nur </w:t>
-      </w:r>
-      <w:r>
-        <w:t>Ende</w:t>
-      </w:r>
-      <w:r>
-        <w:t xml:space="preserve"> Monat für die Kosten</w:t>
-      </w:r>
-    </w:p>
-    <w:p>
-      <w:pPr>
-        <w:pStyle w:val="Standard"/>
-      </w:pPr>
-      <w:r>
-        <w:t>Braucht man eine Durchführung?</w:t>
-      </w:r>
-    </w:p>
-    <w:p>
-      <w:pPr>
-        <w:pStyle w:val="Standard"/>
-      </w:pPr>
-      <w:r>
-        <w:t xml:space="preserve">Für eine Durchführung braucht es auch Angebot, Auto wäre das Angebot </w:t>
-      </w:r>
-      <w:r>
-        <w:t>also,</w:t>
-      </w:r>
-      <w:r>
-        <w:t xml:space="preserve"> wenn genau ein Auto irgendwo steht und eine Peron macht eine Miete kann man das als Angebot sehen.</w:t>
-      </w:r>
-    </w:p>
-    <w:p>
-      <w:pPr>
-        <w:pStyle w:val="Standard"/>
-      </w:pPr>
-    </w:p>
-    <w:p>
-      <w:pPr>
-        <w:pStyle w:val="Standard"/>
-      </w:pPr>
-      <w:r>
-        <w:t xml:space="preserve">Bei den </w:t>
-      </w:r>
-      <w:r>
-        <w:t>Rabatten</w:t>
-      </w:r>
-      <w:r>
-        <w:t xml:space="preserve"> kann man GA und Familienrabatt haben oder nur einen?</w:t>
-      </w:r>
-    </w:p>
-    <w:p>
-      <w:pPr>
-        <w:pStyle w:val="Standard"/>
-      </w:pPr>
-      <w:r>
-        <w:t>Nur einen</w:t>
-      </w:r>
-    </w:p>
-    <w:p>
-      <w:pPr>
-        <w:pStyle w:val="Standard"/>
-      </w:pPr>
-    </w:p>
-    <w:p>
-      <w:pPr>
-        <w:pStyle w:val="Standard"/>
-      </w:pPr>
-      <w:r>
-        <w:t xml:space="preserve">Wie sieht es aus mit geblitzt zu </w:t>
-      </w:r>
-      <w:r>
-        <w:t>werden?</w:t>
-      </w:r>
-      <w:r>
-        <w:t xml:space="preserve"> </w:t>
-      </w:r>
-    </w:p>
-    <w:p>
-      <w:pPr>
-        <w:pStyle w:val="Standard"/>
-      </w:pPr>
-      <w:r>
-        <w:t xml:space="preserve">Optional muss nicht. </w:t>
-      </w:r>
-      <w:r>
-        <w:t xml:space="preserve">Gibt noch eine </w:t>
-      </w:r>
-      <w:proofErr w:type="spellStart"/>
-      <w:r>
-        <w:t>Strabuse</w:t>
-      </w:r>
-      <w:proofErr w:type="spellEnd"/>
-      <w:r>
-        <w:t xml:space="preserve"> </w:t>
-      </w:r>
-    </w:p>
-    <w:p>
-      <w:pPr>
-        <w:pStyle w:val="Standard"/>
-      </w:pPr>
-      <w:r>
-        <w:t xml:space="preserve">Macht alles komplexer, muss nicht </w:t>
-      </w:r>
-      <w:proofErr w:type="spellStart"/>
-      <w:r>
-        <w:t>modeliert</w:t>
-      </w:r>
-      <w:proofErr w:type="spellEnd"/>
-      <w:r>
-        <w:t xml:space="preserve"> und eingebaut werden. Weil sonst braucht es sonst auch Versicherung Selbstbehalt usw. </w:t>
+      <w:r>
+        <w:t>Lektion 7 – 8</w:t>
+      </w:r>
+      <w:bookmarkEnd w:id="7"/>
+    </w:p>
+    <w:p>
+      <w:pPr>
+        <w:pStyle w:val="Standard"/>
+      </w:pPr>
+    </w:p>
+    <w:p>
+      <w:pPr>
+        <w:pStyle w:val="Standard"/>
+      </w:pPr>
+      <w:r>
+        <w:t xml:space="preserve">Darf Person </w:t>
+      </w:r>
+      <w:r>
+        <w:t>abhängig</w:t>
+      </w:r>
+      <w:r>
+        <w:t xml:space="preserve"> von einem Abo sein</w:t>
+      </w:r>
+      <w:r>
+        <w:t>, heisst er existiert nicht ohne Das Abonnement</w:t>
+      </w:r>
+      <w:r>
+        <w:t>? A</w:t>
+      </w:r>
+      <w:r>
+        <w:t>u</w:t>
+      </w:r>
+      <w:r>
+        <w:t>f der Datenbank</w:t>
+      </w:r>
+      <w:r>
+        <w:t xml:space="preserve"> heisst dies der Fremdschlüssel darf NULL sein</w:t>
+      </w:r>
+    </w:p>
+    <w:p>
+      <w:pPr>
+        <w:pStyle w:val="Standard"/>
+      </w:pPr>
+      <w:r>
+        <w:t>Praxis immer zuesrst Person, nacherher andere Prioritäten:</w:t>
+      </w:r>
+    </w:p>
+    <w:p>
+      <w:pPr>
+        <w:pStyle w:val="Standard"/>
+      </w:pPr>
+      <w:r>
+        <w:t>Immer zuerst die Person, immer non-identifying relationship.</w:t>
+      </w:r>
+    </w:p>
+    <w:p>
+      <w:pPr>
+        <w:pStyle w:val="Standard"/>
+      </w:pPr>
+      <w:r>
+        <w:t>Person kann auch kein Abo haben</w:t>
+      </w:r>
+      <w:r>
+        <w:t>: Dies ist so</w:t>
+      </w:r>
+      <w:r>
+        <w:t>, wird dann in der Datenbank erfasst.</w:t>
       </w:r>
     </w:p>
     <w:p>
       <w:pPr>
         <w:pStyle w:val="berschrift3"/>
       </w:pPr>
-      <w:bookmarkStart w:id="7" w:name="_Toc105654559"/>
+      <w:bookmarkStart w:id="8" w:name="_Toc105654560"/>
+      <w:r>
+        <w:t>Lektion 8 - 9</w:t>
+      </w:r>
+      <w:bookmarkEnd w:id="8"/>
     </w:p>
     <w:p>
       <w:pPr>
         <w:pStyle w:val="berschrift3"/>
       </w:pPr>
-    </w:p>
-    <w:p>
-      <w:pPr>
-        <w:pStyle w:val="berschrift3"/>
-      </w:pPr>
-    </w:p>
-    <w:p>
-      <w:pPr>
-        <w:pStyle w:val="berschrift3"/>
-      </w:pPr>
-      <w:r>
-        <w:t>Lektion 7 – 8</w:t>
-      </w:r>
-      <w:bookmarkEnd w:id="7"/>
-    </w:p>
-    <w:p>
-      <w:pPr>
-        <w:pStyle w:val="Standard"/>
-      </w:pPr>
-    </w:p>
-    <w:p>
-      <w:pPr>
-        <w:pStyle w:val="Standard"/>
-      </w:pPr>
-      <w:r>
-        <w:t xml:space="preserve">Darf Person </w:t>
-      </w:r>
-      <w:r>
-        <w:t>abhängig</w:t>
-      </w:r>
-      <w:r>
-        <w:t xml:space="preserve"> von einem Abo sein</w:t>
-      </w:r>
-      <w:r>
-        <w:t>, heisst er existiert nicht ohne Das Abonnement</w:t>
-      </w:r>
-      <w:r>
-        <w:t>? A</w:t>
-      </w:r>
-      <w:r>
-        <w:t>u</w:t>
-      </w:r>
-      <w:r>
-        <w:t>f der Datenbank</w:t>
-      </w:r>
-      <w:r>
-        <w:t xml:space="preserve"> heisst dies der Fremdschlüssel darf NULL sein</w:t>
-      </w:r>
-    </w:p>
-    <w:p>
-      <w:pPr>
-        <w:pStyle w:val="Standard"/>
-      </w:pPr>
-      <w:r>
-        <w:t xml:space="preserve">Praxis immer </w:t>
-      </w:r>
-      <w:proofErr w:type="spellStart"/>
-      <w:r>
-        <w:t>zuesrst</w:t>
-      </w:r>
-      <w:proofErr w:type="spellEnd"/>
-      <w:r>
-        <w:t xml:space="preserve"> Person, </w:t>
-      </w:r>
-      <w:proofErr w:type="spellStart"/>
-      <w:r>
-        <w:t>nacherher</w:t>
-      </w:r>
-      <w:proofErr w:type="spellEnd"/>
-      <w:r>
-        <w:t xml:space="preserve"> andere Prioritäten:</w:t>
-      </w:r>
-    </w:p>
-    <w:p>
-      <w:pPr>
-        <w:pStyle w:val="Standard"/>
-      </w:pPr>
-      <w:r>
-        <w:t>Immer zuerst die Person, immer non-</w:t>
-      </w:r>
-      <w:proofErr w:type="spellStart"/>
-      <w:r>
-        <w:t>identifying</w:t>
-      </w:r>
-      <w:proofErr w:type="spellEnd"/>
-      <w:r>
-        <w:t xml:space="preserve"> </w:t>
-      </w:r>
-      <w:proofErr w:type="spellStart"/>
-      <w:r>
-        <w:t>relationship</w:t>
-      </w:r>
-      <w:proofErr w:type="spellEnd"/>
-      <w:r>
-        <w:t>.</w:t>
-      </w:r>
-    </w:p>
-    <w:p>
-      <w:pPr>
-        <w:pStyle w:val="Standard"/>
-      </w:pPr>
-      <w:r>
-        <w:t>Person kann auch kein Abo haben</w:t>
-      </w:r>
-      <w:r>
-        <w:t>: Dies ist so</w:t>
-      </w:r>
-      <w:r>
-        <w:t>, wird dann in der Datenbank erfasst.</w:t>
-      </w:r>
-    </w:p>
-    <w:p>
-      <w:pPr>
-        <w:pStyle w:val="berschrift3"/>
-      </w:pPr>
-      <w:bookmarkStart w:id="8" w:name="_Toc105654560"/>
-      <w:r>
-        <w:t>Lektion 8 - 9</w:t>
-      </w:r>
-      <w:bookmarkEnd w:id="8"/>
-    </w:p>
-    <w:p>
-      <w:pPr>
-        <w:pStyle w:val="berschrift3"/>
-      </w:pPr>
       <w:bookmarkStart w:id="9" w:name="_Toc105654561"/>
       <w:r>
         <w:t>Lektion 9 – 10</w:t>
@@ -1043,41 +847,13 @@
       <w:r>
         <w:t xml:space="preserve">Die Anforderungen für das Mobility Projekt sind sechs Lieferobjekt die der Ausgangslage entsprechend angepasst sind.  </w:t>
       </w:r>
-      <w:proofErr w:type="gramStart"/>
       <w:r>
         <w:rPr>
           <w:rStyle w:val="Absatz-Standardschriftart"/>
           <w:sz w:val="20"/>
           <w:szCs w:val="20"/>
         </w:rPr>
-        <w:t>( Klassendiagram</w:t>
-      </w:r>
-      <w:proofErr w:type="gramEnd"/>
-      <w:r>
-        <w:rPr>
-          <w:rStyle w:val="Absatz-Standardschriftart"/>
-          <w:sz w:val="20"/>
-          <w:szCs w:val="20"/>
-        </w:rPr>
-        <w:t xml:space="preserve">, Use-Case Diagramm, Wireframes, Prozessabbildung, Logisch relational , </w:t>
-      </w:r>
-      <w:proofErr w:type="spellStart"/>
-      <w:r>
-        <w:rPr>
-          <w:rStyle w:val="Absatz-Standardschriftart"/>
-          <w:sz w:val="20"/>
-          <w:szCs w:val="20"/>
-        </w:rPr>
-        <w:t>MySQl</w:t>
-      </w:r>
-      <w:proofErr w:type="spellEnd"/>
-      <w:r>
-        <w:rPr>
-          <w:rStyle w:val="Absatz-Standardschriftart"/>
-          <w:sz w:val="20"/>
-          <w:szCs w:val="20"/>
-        </w:rPr>
-        <w:t xml:space="preserve"> ) </w:t>
+        <w:t xml:space="preserve">( Klassendiagram, Use-Case Diagramm, Wireframes, Prozessabbildung, Logisch relational , MySQl ) </w:t>
       </w:r>
     </w:p>
     <w:p>
@@ -1101,15 +877,7 @@
         <w:pStyle w:val="Listenabsatz"/>
       </w:pPr>
       <w:r>
-        <w:t xml:space="preserve">Abbildung der Variablen Kosten bezogen auf Fahrzeug-Kategorie, Stundentarif </w:t>
-      </w:r>
-      <w:proofErr w:type="gramStart"/>
-      <w:r>
-        <w:t>( auch</w:t>
-      </w:r>
-      <w:proofErr w:type="gramEnd"/>
-      <w:r>
-        <w:t xml:space="preserve">  Zeitvariabel ) und Kilometertarif   </w:t>
+        <w:t xml:space="preserve">Abbildung der Variablen Kosten bezogen auf Fahrzeug-Kategorie, Stundentarif ( auch  Zeitvariabel ) und Kilometertarif   </w:t>
       </w:r>
     </w:p>
     <w:p>
@@ -1125,15 +893,7 @@
         <w:pStyle w:val="Listenabsatz"/>
       </w:pPr>
       <w:r>
-        <w:t xml:space="preserve">Abbildung der Mitglieder samt deren Informationen wie Adresse, Name </w:t>
-      </w:r>
-      <w:proofErr w:type="gramStart"/>
-      <w:r>
-        <w:t>usw. ,für</w:t>
-      </w:r>
-      <w:proofErr w:type="gramEnd"/>
-      <w:r>
-        <w:t xml:space="preserve"> die Umsetzung von Ermässigungen für Haushälter </w:t>
+        <w:t xml:space="preserve">Abbildung der Mitglieder samt deren Informationen wie Adresse, Name usw. ,für die Umsetzung von Ermässigungen für Haushälter </w:t>
       </w:r>
     </w:p>
     <w:p>
@@ -1168,6 +928,9 @@
         <w:pStyle w:val="Standard"/>
       </w:pPr>
       <w:r>
+        <w:rPr>
+          <w:noProof/>
+        </w:rPr>
         <w:drawing>
           <wp:inline distT="0" distB="0" distL="0" distR="0" wp14:anchorId="477A3920" wp14:editId="4AFC9AA3">
             <wp:extent cx="5760720" cy="4429760"/>
@@ -1232,15 +995,7 @@
         <w:t>Adresse</w:t>
       </w:r>
       <w:r>
-        <w:t xml:space="preserve"> gehört zu einem Ort. Zudem wird der Ort der Ausleihe auch gebraucht, hier ist es wieder das gleiche es braucht ein </w:t>
-      </w:r>
-      <w:proofErr w:type="gramStart"/>
-      <w:r>
-        <w:t>Ort</w:t>
-      </w:r>
-      <w:proofErr w:type="gramEnd"/>
-      <w:r>
-        <w:t xml:space="preserve"> welches mehrmals vorkommen kann. </w:t>
+        <w:t xml:space="preserve"> gehört zu einem Ort. Zudem wird der Ort der Ausleihe auch gebraucht, hier ist es wieder das gleiche es braucht ein Ort welches mehrmals vorkommen kann. </w:t>
       </w:r>
     </w:p>
     <w:p>
@@ -1261,15 +1016,7 @@
         <w:t>speichert die wichtigen Attribute eines Autos wie im Auftrag beschrieben. Model, Name, Anz Personen, Koffer</w:t>
       </w:r>
       <w:r>
-        <w:t xml:space="preserve"> </w:t>
-      </w:r>
-      <w:proofErr w:type="spellStart"/>
-      <w:r>
-        <w:t>manual</w:t>
-      </w:r>
-      <w:proofErr w:type="spellEnd"/>
-      <w:r>
-        <w:t xml:space="preserve"> oder nicht. Zudem wird es für die Durchführung Tabelle gebraucht, damit man Weiss welches geliehen wurde. Zudem kann dort mehrmals das gleiche Auto verwaltet werden, zudem hat es eine Beziehung mit dem Tarif, wo jedes Auto einen Tarif hat und dessen Tarif zum Teil mehrmals vorkommen kann, da ein paar den Gleichen haben. </w:t>
+        <w:t xml:space="preserve"> manual oder nicht. Zudem wird es für die Durchführung Tabelle gebraucht, damit man Weiss welches geliehen wurde. Zudem kann dort mehrmals das gleiche Auto verwaltet werden, zudem hat es eine Beziehung mit dem Tarif, wo jedes Auto einen Tarif hat und dessen Tarif zum Teil mehrmals vorkommen kann, da ein paar den Gleichen haben. </w:t>
       </w:r>
     </w:p>
     <w:p>
@@ -1447,15 +1194,7 @@
         <w:t>Start</w:t>
       </w:r>
       <w:r>
-        <w:t xml:space="preserve"> end </w:t>
-      </w:r>
-      <w:proofErr w:type="spellStart"/>
-      <w:r>
-        <w:t>Timestamp</w:t>
-      </w:r>
-      <w:proofErr w:type="spellEnd"/>
-      <w:r>
-        <w:t xml:space="preserve"> für eine genau Zeitaufnahme. Di Ausleihe hat zudem noch eine Rechnung und die Rechnung gehört </w:t>
+        <w:t xml:space="preserve"> end Timestamp für eine genau Zeitaufnahme. Di Ausleihe hat zudem noch eine Rechnung und die Rechnung gehört </w:t>
       </w:r>
       <w:r>
         <w:t>zu einer Ausleihe</w:t>
@@ -1489,15 +1228,7 @@
         <w:t xml:space="preserve">, welches in der Ausgangslage fix vorgegeben sind. Zudem auch noch die Preise und allfälligen Rabatt. </w:t>
       </w:r>
       <w:r>
-        <w:t xml:space="preserve">Eine Person hat einen Abo, ein Abo gehört zu mehreren </w:t>
-      </w:r>
-      <w:proofErr w:type="spellStart"/>
-      <w:r>
-        <w:t>Personnen</w:t>
-      </w:r>
-      <w:proofErr w:type="spellEnd"/>
-      <w:r>
-        <w:t>.</w:t>
+        <w:t>Eine Person hat einen Abo, ein Abo gehört zu mehreren Personnen.</w:t>
       </w:r>
     </w:p>
     <w:p>
@@ -1601,37 +1332,23 @@
     <w:p>
       <w:pPr>
         <w:pStyle w:val="berschrift2"/>
+      </w:pPr>
+      <w:bookmarkStart w:id="15" w:name="_Toc105654567"/>
+      <w:r>
+        <w:t>Logisch relational / MySQ</w:t>
+      </w:r>
+      <w:bookmarkEnd w:id="15"/>
+      <w:r>
+        <w:t>L</w:t>
+      </w:r>
+    </w:p>
+    <w:p>
+      <w:pPr>
+        <w:pStyle w:val="Standard"/>
+      </w:pPr>
+      <w:r>
         <w:rPr>
-          <w:lang w:val="en-CH"/>
-        </w:rPr>
-      </w:pPr>
-      <w:bookmarkStart w:id="15" w:name="_Toc105654567"/>
-      <w:r>
-        <w:t xml:space="preserve">Logisch relational / </w:t>
-      </w:r>
-      <w:proofErr w:type="spellStart"/>
-      <w:r>
-        <w:t>MySQ</w:t>
-      </w:r>
-      <w:bookmarkEnd w:id="15"/>
-      <w:proofErr w:type="spellEnd"/>
-      <w:r>
-        <w:rPr>
-          <w:lang w:val="en-CH"/>
-        </w:rPr>
-        <w:t>L</w:t>
-      </w:r>
-    </w:p>
-    <w:p>
-      <w:pPr>
-        <w:pStyle w:val="Standard"/>
-        <w:rPr>
-          <w:lang w:val="en-CH"/>
-        </w:rPr>
-      </w:pPr>
-      <w:r>
-        <w:rPr>
-          <w:lang w:val="en-CH"/>
+          <w:noProof/>
         </w:rPr>
         <w:drawing>
           <wp:inline distT="0" distB="0" distL="0" distR="0" wp14:anchorId="0536122B" wp14:editId="46D6C0FA">
@@ -1672,13 +1389,69 @@
     </w:p>
     <w:p>
       <w:pPr>
+        <w:pStyle w:val="Standard"/>
+      </w:pPr>
+      <w:r>
+        <w:t>Hier haben sie im Klassendiagramm alle Beziehungen wo 1:1 waren zu 1:c, oder 1:1...* zu 1</w:t>
+      </w:r>
+      <w:r>
+        <w:t>:</w:t>
+      </w:r>
+      <w:r>
+        <w:t xml:space="preserve">mc geändert. Zudem wurden Schlüsseln hinzugefügt. Zudem die Beziehung von </w:t>
+      </w:r>
+      <w:r>
+        <w:t>Abonnement</w:t>
+      </w:r>
+      <w:r>
+        <w:t xml:space="preserve"> zu Person ist auch komplett anders geworden, wegen der Eigenschaften des Fremdschlüssels. Falls die Eigenschaften nicht im Diagramm durch die </w:t>
+      </w:r>
+      <w:r>
+        <w:t>Annotationen</w:t>
+      </w:r>
+      <w:r>
+        <w:t xml:space="preserve"> ersichtlich sind, im </w:t>
+      </w:r>
+      <w:r>
+        <w:t>GitHub</w:t>
+      </w:r>
+      <w:r>
+        <w:t xml:space="preserve"> nachschauen.</w:t>
+      </w:r>
+      <w:r>
+        <w:t xml:space="preserve"> Es braucht zudem Identifying relationships bei person_auto, da eine Ausleihe nicht ohne die Anderen Tabellen Werte nicht existieren kann.</w:t>
+      </w:r>
+    </w:p>
+    <w:p>
+      <w:pPr>
+        <w:pStyle w:val="Standard"/>
+      </w:pPr>
+    </w:p>
+    <w:p>
+      <w:pPr>
+        <w:pStyle w:val="Standard"/>
+        <w:rPr>
+          <w:lang w:val="en-CH"/>
+        </w:rPr>
+      </w:pPr>
+      <w:r>
+        <w:t>Bei den Inserts wurde hauptsächlich geschaut das die Reihenfolge Sinn machen, damit man nicht im Anschluss alles updaten muss wenn man jetzt z.B eine Person vorher einträgt, ist aber möglich</w:t>
+      </w:r>
+      <w:r>
+        <w:rPr>
+          <w:lang w:val="en-CH"/>
+        </w:rPr>
+        <w:t xml:space="preserve"> dies so Einzutragen. Zudem wurde jeder Art von Beziehung berücksichtigt wie auch use cases.</w:t>
+      </w:r>
+    </w:p>
+    <w:p>
+      <w:pPr>
         <w:pStyle w:val="Heading2"/>
       </w:pPr>
-      <w:proofErr w:type="spellStart"/>
-      <w:r>
+      <w:r>
+        <w:lastRenderedPageBreak/>
         <w:t>Github</w:t>
       </w:r>
-      <w:proofErr w:type="spellEnd"/>
     </w:p>
     <w:p>
       <w:hyperlink r:id="rId10" w:history="1">
@@ -1686,21 +1459,7 @@
           <w:rPr>
             <w:rStyle w:val="Hyperlink"/>
           </w:rPr>
-          <w:t xml:space="preserve">Repository mit </w:t>
-        </w:r>
-        <w:proofErr w:type="spellStart"/>
-        <w:r>
-          <w:rPr>
-            <w:rStyle w:val="Hyperlink"/>
-          </w:rPr>
-          <w:t>sql</w:t>
-        </w:r>
-        <w:proofErr w:type="spellEnd"/>
-        <w:r>
-          <w:rPr>
-            <w:rStyle w:val="Hyperlink"/>
-          </w:rPr>
-          <w:t xml:space="preserve"> code</w:t>
+          <w:t>Repository mit sql code</w:t>
         </w:r>
       </w:hyperlink>
     </w:p>
@@ -1797,13 +1556,8 @@
       <w:pStyle w:val="Kopfzeile"/>
     </w:pPr>
     <w:r>
-      <w:t xml:space="preserve">Smolders &amp; </w:t>
+      <w:t>Smolders &amp; Machaz</w:t>
     </w:r>
-    <w:proofErr w:type="spellStart"/>
-    <w:r>
-      <w:t>Machaz</w:t>
-    </w:r>
-    <w:proofErr w:type="spellEnd"/>
   </w:p>
   <w:p>
     <w:pPr>

</xml_diff>